<commit_message>
Revised Task Assignments and Iteration plan for E1
</commit_message>
<xml_diff>
--- a/I1/ревизирани файлове 4.12/Team1_Revision/ABM-0-I1-Iteration-Plan-E1.docx
+++ b/I1/ревизирани файлове 4.12/Team1_Revision/ABM-0-I1-Iteration-Plan-E1.docx
@@ -1,6 +1,6 @@
 
 <file path=word/document.xml><?xml version="1.0" encoding="utf-8"?>
-<w:document xmlns:wpc="http://schemas.microsoft.com/office/word/2010/wordprocessingCanvas" xmlns:mc="http://schemas.openxmlformats.org/markup-compatibility/2006" xmlns:o="urn:schemas-microsoft-com:office:office" xmlns:r="http://schemas.openxmlformats.org/officeDocument/2006/relationships" xmlns:m="http://schemas.openxmlformats.org/officeDocument/2006/math" xmlns:v="urn:schemas-microsoft-com:vml" xmlns:wp14="http://schemas.microsoft.com/office/word/2010/wordprocessingDrawing" xmlns:wp="http://schemas.openxmlformats.org/drawingml/2006/wordprocessingDrawing" xmlns:w10="urn:schemas-microsoft-com:office:word" xmlns:w="http://schemas.openxmlformats.org/wordprocessingml/2006/main" xmlns:w14="http://schemas.microsoft.com/office/word/2010/wordml" xmlns:wpg="http://schemas.microsoft.com/office/word/2010/wordprocessingGroup" xmlns:wpi="http://schemas.microsoft.com/office/word/2010/wordprocessingInk" xmlns:wne="http://schemas.microsoft.com/office/word/2006/wordml" xmlns:wps="http://schemas.microsoft.com/office/word/2010/wordprocessingShape" mc:Ignorable="w14 wp14">
+<w:document xmlns:wpc="http://schemas.microsoft.com/office/word/2010/wordprocessingCanvas" xmlns:cx="http://schemas.microsoft.com/office/drawing/2014/chartex" xmlns:cx1="http://schemas.microsoft.com/office/drawing/2015/9/8/chartex" xmlns:mc="http://schemas.openxmlformats.org/markup-compatibility/2006" xmlns:o="urn:schemas-microsoft-com:office:office" xmlns:r="http://schemas.openxmlformats.org/officeDocument/2006/relationships" xmlns:m="http://schemas.openxmlformats.org/officeDocument/2006/math" xmlns:v="urn:schemas-microsoft-com:vml" xmlns:wp14="http://schemas.microsoft.com/office/word/2010/wordprocessingDrawing" xmlns:wp="http://schemas.openxmlformats.org/drawingml/2006/wordprocessingDrawing" xmlns:w10="urn:schemas-microsoft-com:office:word" xmlns:w="http://schemas.openxmlformats.org/wordprocessingml/2006/main" xmlns:w14="http://schemas.microsoft.com/office/word/2010/wordml" xmlns:w15="http://schemas.microsoft.com/office/word/2012/wordml" xmlns:w16se="http://schemas.microsoft.com/office/word/2015/wordml/symex" xmlns:wpg="http://schemas.microsoft.com/office/word/2010/wordprocessingGroup" xmlns:wpi="http://schemas.microsoft.com/office/word/2010/wordprocessingInk" xmlns:wne="http://schemas.microsoft.com/office/word/2006/wordml" xmlns:wps="http://schemas.microsoft.com/office/word/2010/wordprocessingShape" mc:Ignorable="w14 w15 w16se wp14">
   <w:body>
     <w:p>
       <w:pPr>
@@ -124,12 +124,12 @@
     <w:p>
       <w:pPr>
         <w:sectPr>
-          <w:headerReference w:type="even" r:id="rId8"/>
-          <w:headerReference w:type="default" r:id="rId9"/>
-          <w:footerReference w:type="even" r:id="rId10"/>
-          <w:footerReference w:type="default" r:id="rId11"/>
-          <w:headerReference w:type="first" r:id="rId12"/>
-          <w:footerReference w:type="first" r:id="rId13"/>
+          <w:headerReference w:type="even" r:id="rId7"/>
+          <w:headerReference w:type="default" r:id="rId8"/>
+          <w:footerReference w:type="even" r:id="rId9"/>
+          <w:footerReference w:type="default" r:id="rId10"/>
+          <w:headerReference w:type="first" r:id="rId11"/>
+          <w:footerReference w:type="first" r:id="rId12"/>
           <w:pgSz w:w="12240" w:h="15840" w:code="1"/>
           <w:pgMar w:top="1440" w:right="1440" w:bottom="1440" w:left="1440" w:header="708" w:footer="708" w:gutter="0"/>
           <w:cols w:space="708"/>
@@ -354,7 +354,22 @@
           <w:p>
             <w:pPr>
               <w:pStyle w:val="Tabletext"/>
+              <w:rPr>
+                <w:lang w:val="bg-BG"/>
+              </w:rPr>
             </w:pPr>
+            <w:r>
+              <w:rPr>
+                <w:lang w:val="bg-BG"/>
+              </w:rPr>
+              <w:t xml:space="preserve">  </w:t>
+            </w:r>
+            <w:r>
+              <w:rPr>
+                <w:lang w:val="bg-BG"/>
+              </w:rPr>
+              <w:t>Дата: 8.12.2015</w:t>
+            </w:r>
           </w:p>
         </w:tc>
         <w:tc>
@@ -364,7 +379,16 @@
           <w:p>
             <w:pPr>
               <w:pStyle w:val="Tabletext"/>
+              <w:rPr>
+                <w:lang w:val="bg-BG"/>
+              </w:rPr>
             </w:pPr>
+            <w:r>
+              <w:rPr>
+                <w:lang w:val="bg-BG"/>
+              </w:rPr>
+              <w:t>1.1</w:t>
+            </w:r>
           </w:p>
         </w:tc>
         <w:tc>
@@ -374,7 +398,16 @@
           <w:p>
             <w:pPr>
               <w:pStyle w:val="Tabletext"/>
+              <w:rPr>
+                <w:lang w:val="bg-BG"/>
+              </w:rPr>
             </w:pPr>
+            <w:r>
+              <w:rPr>
+                <w:lang w:val="bg-BG"/>
+              </w:rPr>
+              <w:t>Промени и допълнения</w:t>
+            </w:r>
           </w:p>
         </w:tc>
         <w:tc>
@@ -384,7 +417,16 @@
           <w:p>
             <w:pPr>
               <w:pStyle w:val="Tabletext"/>
+              <w:rPr>
+                <w:lang w:val="bg-BG"/>
+              </w:rPr>
             </w:pPr>
+            <w:r>
+              <w:rPr>
+                <w:lang w:val="bg-BG"/>
+              </w:rPr>
+              <w:t>Мартин Абрашев</w:t>
+            </w:r>
           </w:p>
         </w:tc>
       </w:tr>
@@ -1842,23 +1884,77 @@
     </w:p>
     <w:p>
       <w:pPr>
+        <w:numPr>
+          <w:ilvl w:val="0"/>
+          <w:numId w:val="23"/>
+        </w:numPr>
+        <w:rPr>
+          <w:lang w:val="bg-BG"/>
+        </w:rPr>
+      </w:pPr>
+      <w:r>
+        <w:rPr>
+          <w:lang w:val="bg-BG"/>
+        </w:rPr>
+        <w:t>Модел на данните</w:t>
+      </w:r>
+      <w:r>
+        <w:rPr>
+          <w:lang w:val="bg-BG"/>
+        </w:rPr>
+        <w:t xml:space="preserve"> (</w:t>
+      </w:r>
+      <w:r>
+        <w:rPr>
+          <w:lang w:val="en-GB"/>
+        </w:rPr>
+        <w:t>ABM-Data-Model.docx)</w:t>
+      </w:r>
+    </w:p>
+    <w:p>
+      <w:pPr>
+        <w:numPr>
+          <w:ilvl w:val="0"/>
+          <w:numId w:val="23"/>
+        </w:numPr>
+        <w:rPr>
+          <w:lang w:val="bg-BG"/>
+        </w:rPr>
+      </w:pPr>
+      <w:r>
+        <w:rPr>
+          <w:lang w:val="bg-BG"/>
+        </w:rPr>
+        <w:t>Визия (</w:t>
+      </w:r>
+      <w:r>
+        <w:rPr>
+          <w:lang w:val="en-GB"/>
+        </w:rPr>
+        <w:t>ABM-Vision.docx)</w:t>
+      </w:r>
+      <w:bookmarkStart w:id="3" w:name="_GoBack"/>
+      <w:bookmarkEnd w:id="3"/>
+    </w:p>
+    <w:p>
+      <w:pPr>
         <w:pStyle w:val="Heading2"/>
         <w:rPr>
           <w:lang w:val="bg-BG"/>
         </w:rPr>
       </w:pPr>
-      <w:bookmarkStart w:id="3" w:name="_Toc456598589"/>
-      <w:bookmarkStart w:id="4" w:name="_Toc456600920"/>
-      <w:bookmarkStart w:id="5" w:name="_Toc368672676"/>
+      <w:bookmarkStart w:id="4" w:name="_Toc456598589"/>
+      <w:bookmarkStart w:id="5" w:name="_Toc456600920"/>
+      <w:bookmarkStart w:id="6" w:name="_Toc368672676"/>
       <w:r>
         <w:rPr>
           <w:lang w:val="bg-BG"/>
         </w:rPr>
         <w:t>Дефиниции, съкращения, акроними</w:t>
       </w:r>
-      <w:bookmarkEnd w:id="3"/>
       <w:bookmarkEnd w:id="4"/>
       <w:bookmarkEnd w:id="5"/>
+      <w:bookmarkEnd w:id="6"/>
     </w:p>
     <w:p>
       <w:pPr>
@@ -1889,14 +1985,14 @@
       <w:pPr>
         <w:pStyle w:val="Heading2"/>
       </w:pPr>
-      <w:bookmarkStart w:id="6" w:name="_Toc368672677"/>
+      <w:bookmarkStart w:id="7" w:name="_Toc368672677"/>
       <w:r>
         <w:rPr>
           <w:lang w:val="bg-BG"/>
         </w:rPr>
         <w:t>Преглед</w:t>
       </w:r>
-      <w:bookmarkEnd w:id="6"/>
+      <w:bookmarkEnd w:id="7"/>
     </w:p>
     <w:p>
       <w:pPr>
@@ -1939,14 +2035,14 @@
           <w:lang w:val="bg-BG"/>
         </w:rPr>
       </w:pPr>
-      <w:bookmarkStart w:id="7" w:name="_Toc368672678"/>
+      <w:bookmarkStart w:id="8" w:name="_Toc368672678"/>
       <w:r>
         <w:rPr>
           <w:lang w:val="bg-BG"/>
         </w:rPr>
         <w:t>План</w:t>
       </w:r>
-      <w:bookmarkEnd w:id="7"/>
+      <w:bookmarkEnd w:id="8"/>
     </w:p>
     <w:p>
       <w:pPr>
@@ -2342,7 +2438,7 @@
                 <w:sz w:val="20"/>
                 <w:lang w:val="bg-BG"/>
               </w:rPr>
-              <w:t>10</w:t>
+              <w:t>8</w:t>
             </w:r>
             <w:r>
               <w:rPr>
@@ -2486,7 +2582,7 @@
                 <w:sz w:val="20"/>
                 <w:lang w:val="bg-BG"/>
               </w:rPr>
-              <w:t xml:space="preserve">4 </w:t>
+              <w:t xml:space="preserve">2 </w:t>
             </w:r>
             <w:r>
               <w:rPr>
@@ -2617,7 +2713,14 @@
                 <w:sz w:val="20"/>
                 <w:lang w:val="bg-BG"/>
               </w:rPr>
-              <w:t>14</w:t>
+              <w:t>1</w:t>
+            </w:r>
+            <w:r>
+              <w:rPr>
+                <w:sz w:val="20"/>
+                <w:lang w:val="bg-BG"/>
+              </w:rPr>
+              <w:t>0</w:t>
             </w:r>
             <w:r>
               <w:rPr>
@@ -2649,6 +2752,7 @@
                 <w:sz w:val="20"/>
                 <w:lang w:val="bg-BG"/>
               </w:rPr>
+              <w:lastRenderedPageBreak/>
               <w:t>4</w:t>
             </w:r>
           </w:p>
@@ -2741,7 +2845,14 @@
                 <w:sz w:val="20"/>
                 <w:lang w:val="bg-BG"/>
               </w:rPr>
-              <w:t>12</w:t>
+              <w:t>1</w:t>
+            </w:r>
+            <w:r>
+              <w:rPr>
+                <w:sz w:val="20"/>
+                <w:lang w:val="bg-BG"/>
+              </w:rPr>
+              <w:t>1</w:t>
             </w:r>
             <w:r>
               <w:rPr>
@@ -2773,7 +2884,6 @@
                 <w:sz w:val="20"/>
                 <w:lang w:val="bg-BG"/>
               </w:rPr>
-              <w:lastRenderedPageBreak/>
               <w:t>5</w:t>
             </w:r>
           </w:p>
@@ -2858,7 +2968,14 @@
                 <w:sz w:val="20"/>
                 <w:lang w:val="bg-BG"/>
               </w:rPr>
-              <w:t>10 дни</w:t>
+              <w:t>6</w:t>
+            </w:r>
+            <w:r>
+              <w:rPr>
+                <w:sz w:val="20"/>
+                <w:lang w:val="bg-BG"/>
+              </w:rPr>
+              <w:t xml:space="preserve"> дни</w:t>
             </w:r>
           </w:p>
         </w:tc>
@@ -3095,6 +3212,238 @@
           </w:p>
         </w:tc>
       </w:tr>
+      <w:tr>
+        <w:trPr>
+          <w:trHeight w:val="455"/>
+        </w:trPr>
+        <w:tc>
+          <w:tcPr>
+            <w:tcW w:w="236" w:type="dxa"/>
+          </w:tcPr>
+          <w:p>
+            <w:pPr>
+              <w:rPr>
+                <w:sz w:val="20"/>
+                <w:lang w:val="bg-BG"/>
+              </w:rPr>
+            </w:pPr>
+            <w:r>
+              <w:rPr>
+                <w:sz w:val="20"/>
+                <w:lang w:val="bg-BG"/>
+              </w:rPr>
+              <w:t>8</w:t>
+            </w:r>
+          </w:p>
+        </w:tc>
+        <w:tc>
+          <w:tcPr>
+            <w:tcW w:w="2594" w:type="dxa"/>
+            <w:shd w:val="clear" w:color="auto" w:fill="auto"/>
+          </w:tcPr>
+          <w:p>
+            <w:pPr>
+              <w:rPr>
+                <w:sz w:val="20"/>
+                <w:lang w:val="bg-BG"/>
+              </w:rPr>
+            </w:pPr>
+            <w:r>
+              <w:rPr>
+                <w:sz w:val="20"/>
+                <w:lang w:val="bg-BG"/>
+              </w:rPr>
+              <w:t>Модел на данните</w:t>
+            </w:r>
+          </w:p>
+        </w:tc>
+        <w:tc>
+          <w:tcPr>
+            <w:tcW w:w="4253" w:type="dxa"/>
+            <w:shd w:val="clear" w:color="auto" w:fill="auto"/>
+          </w:tcPr>
+          <w:p>
+            <w:pPr>
+              <w:rPr>
+                <w:sz w:val="20"/>
+                <w:lang w:val="bg-BG"/>
+              </w:rPr>
+            </w:pPr>
+            <w:r>
+              <w:rPr>
+                <w:sz w:val="20"/>
+                <w:lang w:val="bg-BG"/>
+              </w:rPr>
+              <w:t>Създаване на начална версия на документ – Модел на данните</w:t>
+            </w:r>
+          </w:p>
+        </w:tc>
+        <w:tc>
+          <w:tcPr>
+            <w:tcW w:w="1559" w:type="dxa"/>
+            <w:shd w:val="clear" w:color="auto" w:fill="auto"/>
+          </w:tcPr>
+          <w:p>
+            <w:pPr>
+              <w:rPr>
+                <w:sz w:val="20"/>
+                <w:lang w:val="bg-BG"/>
+              </w:rPr>
+            </w:pPr>
+            <w:r>
+              <w:rPr>
+                <w:sz w:val="20"/>
+                <w:lang w:val="bg-BG"/>
+              </w:rPr>
+              <w:t>Серджан,</w:t>
+            </w:r>
+            <w:r>
+              <w:rPr>
+                <w:sz w:val="20"/>
+                <w:lang w:val="bg-BG"/>
+              </w:rPr>
+              <w:br/>
+            </w:r>
+            <w:r>
+              <w:rPr>
+                <w:sz w:val="20"/>
+                <w:lang w:val="bg-BG"/>
+              </w:rPr>
+              <w:t>Мартин</w:t>
+            </w:r>
+          </w:p>
+        </w:tc>
+        <w:tc>
+          <w:tcPr>
+            <w:tcW w:w="935" w:type="dxa"/>
+            <w:shd w:val="clear" w:color="auto" w:fill="auto"/>
+          </w:tcPr>
+          <w:p>
+            <w:pPr>
+              <w:rPr>
+                <w:sz w:val="20"/>
+                <w:lang w:val="bg-BG"/>
+              </w:rPr>
+            </w:pPr>
+            <w:r>
+              <w:rPr>
+                <w:sz w:val="20"/>
+                <w:lang w:val="bg-BG"/>
+              </w:rPr>
+              <w:t>8 дни</w:t>
+            </w:r>
+          </w:p>
+        </w:tc>
+      </w:tr>
+      <w:tr>
+        <w:trPr>
+          <w:trHeight w:val="455"/>
+        </w:trPr>
+        <w:tc>
+          <w:tcPr>
+            <w:tcW w:w="236" w:type="dxa"/>
+          </w:tcPr>
+          <w:p>
+            <w:pPr>
+              <w:rPr>
+                <w:sz w:val="20"/>
+                <w:lang w:val="bg-BG"/>
+              </w:rPr>
+            </w:pPr>
+            <w:r>
+              <w:rPr>
+                <w:sz w:val="20"/>
+                <w:lang w:val="bg-BG"/>
+              </w:rPr>
+              <w:t>9</w:t>
+            </w:r>
+          </w:p>
+        </w:tc>
+        <w:tc>
+          <w:tcPr>
+            <w:tcW w:w="2594" w:type="dxa"/>
+            <w:shd w:val="clear" w:color="auto" w:fill="auto"/>
+          </w:tcPr>
+          <w:p>
+            <w:pPr>
+              <w:rPr>
+                <w:sz w:val="20"/>
+                <w:lang w:val="bg-BG"/>
+              </w:rPr>
+            </w:pPr>
+            <w:r>
+              <w:rPr>
+                <w:sz w:val="20"/>
+                <w:lang w:val="bg-BG"/>
+              </w:rPr>
+              <w:t xml:space="preserve">Визия </w:t>
+            </w:r>
+          </w:p>
+        </w:tc>
+        <w:tc>
+          <w:tcPr>
+            <w:tcW w:w="4253" w:type="dxa"/>
+            <w:shd w:val="clear" w:color="auto" w:fill="auto"/>
+          </w:tcPr>
+          <w:p>
+            <w:pPr>
+              <w:rPr>
+                <w:sz w:val="20"/>
+                <w:lang w:val="bg-BG"/>
+              </w:rPr>
+            </w:pPr>
+            <w:r>
+              <w:rPr>
+                <w:sz w:val="20"/>
+                <w:lang w:val="bg-BG"/>
+              </w:rPr>
+              <w:t xml:space="preserve">Създаване на документа – Визия. </w:t>
+            </w:r>
+          </w:p>
+        </w:tc>
+        <w:tc>
+          <w:tcPr>
+            <w:tcW w:w="1559" w:type="dxa"/>
+            <w:shd w:val="clear" w:color="auto" w:fill="auto"/>
+          </w:tcPr>
+          <w:p>
+            <w:pPr>
+              <w:rPr>
+                <w:sz w:val="20"/>
+                <w:lang w:val="bg-BG"/>
+              </w:rPr>
+            </w:pPr>
+            <w:r>
+              <w:rPr>
+                <w:sz w:val="20"/>
+                <w:lang w:val="bg-BG"/>
+              </w:rPr>
+              <w:t>Калоян, Адриан</w:t>
+            </w:r>
+          </w:p>
+        </w:tc>
+        <w:tc>
+          <w:tcPr>
+            <w:tcW w:w="935" w:type="dxa"/>
+            <w:shd w:val="clear" w:color="auto" w:fill="auto"/>
+          </w:tcPr>
+          <w:p>
+            <w:pPr>
+              <w:rPr>
+                <w:sz w:val="20"/>
+                <w:lang w:val="bg-BG"/>
+              </w:rPr>
+            </w:pPr>
+            <w:r>
+              <w:rPr>
+                <w:sz w:val="20"/>
+                <w:lang w:val="bg-BG"/>
+              </w:rPr>
+              <w:t>5 дни</w:t>
+            </w:r>
+          </w:p>
+        </w:tc>
+      </w:tr>
     </w:tbl>
     <w:p>
       <w:pPr>
@@ -3175,14 +3524,14 @@
           <w:lang w:val="ru-RU"/>
         </w:rPr>
       </w:pPr>
-      <w:bookmarkStart w:id="8" w:name="_Toc368672680"/>
+      <w:bookmarkStart w:id="9" w:name="_Toc368672680"/>
       <w:r>
         <w:rPr>
           <w:lang w:val="bg-BG"/>
         </w:rPr>
         <w:t>Ресурси</w:t>
       </w:r>
-      <w:bookmarkEnd w:id="8"/>
+      <w:bookmarkEnd w:id="9"/>
     </w:p>
     <w:p>
       <w:pPr>
@@ -3196,8 +3545,6 @@
         </w:rPr>
         <w:t>Необходимите</w:t>
       </w:r>
-      <w:bookmarkStart w:id="9" w:name="_GoBack"/>
-      <w:bookmarkEnd w:id="9"/>
       <w:r>
         <w:rPr>
           <w:lang w:val="bg-BG"/>
@@ -3268,6 +3615,23 @@
     </w:p>
     <w:p>
       <w:pPr>
+        <w:numPr>
+          <w:ilvl w:val="0"/>
+          <w:numId w:val="32"/>
+        </w:numPr>
+        <w:rPr>
+          <w:lang w:val="bg-BG"/>
+        </w:rPr>
+      </w:pPr>
+      <w:r>
+        <w:rPr>
+          <w:lang w:val="en-GB"/>
+        </w:rPr>
+        <w:t>Confluence</w:t>
+      </w:r>
+    </w:p>
+    <w:p>
+      <w:pPr>
         <w:rPr>
           <w:lang w:val="bg-BG"/>
         </w:rPr>
@@ -3294,13 +3658,13 @@
         <w:rPr>
           <w:lang w:val="bg-BG"/>
         </w:rPr>
-        <w:t xml:space="preserve"> на екипа е нужен достъп </w:t>
-      </w:r>
-      <w:r>
-        <w:rPr>
-          <w:lang w:val="bg-BG"/>
-        </w:rPr>
-        <w:t xml:space="preserve">до </w:t>
+        <w:t xml:space="preserve"> на екипа е нужен достъп</w:t>
+      </w:r>
+      <w:r>
+        <w:rPr>
+          <w:lang w:val="bg-BG"/>
+        </w:rPr>
+        <w:t xml:space="preserve"> </w:t>
       </w:r>
       <w:r>
         <w:rPr>
@@ -3420,19 +3784,6 @@
     </w:p>
     <w:p>
       <w:pPr>
-        <w:rPr>
-          <w:lang w:val="bg-BG"/>
-        </w:rPr>
-      </w:pPr>
-      <w:r>
-        <w:rPr>
-          <w:lang w:val="bg-BG"/>
-        </w:rPr>
-        <w:t>В края на итерацията се очакват първоначални версии на следните артефакти:</w:t>
-      </w:r>
-    </w:p>
-    <w:p>
-      <w:pPr>
         <w:numPr>
           <w:ilvl w:val="0"/>
           <w:numId w:val="22"/>
@@ -3445,21 +3796,76 @@
         <w:rPr>
           <w:lang w:val="bg-BG"/>
         </w:rPr>
-        <w:t>Бизнес модел</w:t>
+        <w:t>Визия</w:t>
       </w:r>
     </w:p>
     <w:p>
       <w:pPr>
         <w:rPr>
+          <w:lang w:val="bg-BG"/>
+        </w:rPr>
+      </w:pPr>
+      <w:r>
+        <w:rPr>
+          <w:lang w:val="bg-BG"/>
+        </w:rPr>
+        <w:t>В края на итерацията се очакват първоначални версии на следните артефакти:</w:t>
+      </w:r>
+    </w:p>
+    <w:p>
+      <w:pPr>
+        <w:numPr>
+          <w:ilvl w:val="0"/>
+          <w:numId w:val="22"/>
+        </w:numPr>
+        <w:rPr>
+          <w:lang w:val="bg-BG"/>
+        </w:rPr>
+      </w:pPr>
+      <w:r>
+        <w:rPr>
+          <w:lang w:val="bg-BG"/>
+        </w:rPr>
+        <w:t>Бизнес модел</w:t>
+      </w:r>
+    </w:p>
+    <w:p>
+      <w:pPr>
+        <w:numPr>
+          <w:ilvl w:val="0"/>
+          <w:numId w:val="22"/>
+        </w:numPr>
+        <w:rPr>
+          <w:lang w:val="bg-BG"/>
+        </w:rPr>
+      </w:pPr>
+      <w:r>
+        <w:rPr>
+          <w:lang w:val="bg-BG"/>
+        </w:rPr>
+        <w:t>Модел на данните</w:t>
+      </w:r>
+    </w:p>
+    <w:p>
+      <w:pPr>
+        <w:ind w:left="360"/>
+        <w:rPr>
+          <w:lang w:val="bg-BG"/>
+        </w:rPr>
+      </w:pPr>
+    </w:p>
+    <w:p>
+      <w:pPr>
+        <w:rPr>
           <w:lang w:val="en-GB"/>
         </w:rPr>
       </w:pPr>
     </w:p>
     <w:sectPr>
-      <w:headerReference w:type="default" r:id="rId14"/>
-      <w:footerReference w:type="default" r:id="rId15"/>
-      <w:headerReference w:type="first" r:id="rId16"/>
-      <w:footerReference w:type="first" r:id="rId17"/>
+      <w:headerReference w:type="default" r:id="rId13"/>
+      <w:footerReference w:type="default" r:id="rId14"/>
+      <w:headerReference w:type="first" r:id="rId15"/>
+      <w:footerReference w:type="first" r:id="rId16"/>
       <w:pgSz w:w="12240" w:h="15840" w:code="1"/>
       <w:pgMar w:top="1440" w:right="1440" w:bottom="1440" w:left="1440" w:header="708" w:footer="708" w:gutter="0"/>
       <w:cols w:space="708"/>
@@ -3469,7 +3875,7 @@
 </file>
 
 <file path=word/endnotes.xml><?xml version="1.0" encoding="utf-8"?>
-<w:endnotes xmlns:wpc="http://schemas.microsoft.com/office/word/2010/wordprocessingCanvas" xmlns:mc="http://schemas.openxmlformats.org/markup-compatibility/2006" xmlns:o="urn:schemas-microsoft-com:office:office" xmlns:r="http://schemas.openxmlformats.org/officeDocument/2006/relationships" xmlns:m="http://schemas.openxmlformats.org/officeDocument/2006/math" xmlns:v="urn:schemas-microsoft-com:vml" xmlns:wp14="http://schemas.microsoft.com/office/word/2010/wordprocessingDrawing" xmlns:wp="http://schemas.openxmlformats.org/drawingml/2006/wordprocessingDrawing" xmlns:w10="urn:schemas-microsoft-com:office:word" xmlns:w="http://schemas.openxmlformats.org/wordprocessingml/2006/main" xmlns:w14="http://schemas.microsoft.com/office/word/2010/wordml" xmlns:wpg="http://schemas.microsoft.com/office/word/2010/wordprocessingGroup" xmlns:wpi="http://schemas.microsoft.com/office/word/2010/wordprocessingInk" xmlns:wne="http://schemas.microsoft.com/office/word/2006/wordml" xmlns:wps="http://schemas.microsoft.com/office/word/2010/wordprocessingShape" mc:Ignorable="w14 wp14">
+<w:endnotes xmlns:wpc="http://schemas.microsoft.com/office/word/2010/wordprocessingCanvas" xmlns:cx="http://schemas.microsoft.com/office/drawing/2014/chartex" xmlns:cx1="http://schemas.microsoft.com/office/drawing/2015/9/8/chartex" xmlns:mc="http://schemas.openxmlformats.org/markup-compatibility/2006" xmlns:o="urn:schemas-microsoft-com:office:office" xmlns:r="http://schemas.openxmlformats.org/officeDocument/2006/relationships" xmlns:m="http://schemas.openxmlformats.org/officeDocument/2006/math" xmlns:v="urn:schemas-microsoft-com:vml" xmlns:wp14="http://schemas.microsoft.com/office/word/2010/wordprocessingDrawing" xmlns:wp="http://schemas.openxmlformats.org/drawingml/2006/wordprocessingDrawing" xmlns:w10="urn:schemas-microsoft-com:office:word" xmlns:w="http://schemas.openxmlformats.org/wordprocessingml/2006/main" xmlns:w14="http://schemas.microsoft.com/office/word/2010/wordml" xmlns:w15="http://schemas.microsoft.com/office/word/2012/wordml" xmlns:w16se="http://schemas.microsoft.com/office/word/2015/wordml/symex" xmlns:wpg="http://schemas.microsoft.com/office/word/2010/wordprocessingGroup" xmlns:wpi="http://schemas.microsoft.com/office/word/2010/wordprocessingInk" xmlns:wne="http://schemas.microsoft.com/office/word/2006/wordml" xmlns:wps="http://schemas.microsoft.com/office/word/2010/wordprocessingShape" mc:Ignorable="w14 w15 w16se wp14">
   <w:endnote w:type="separator" w:id="-1">
     <w:p>
       <w:r>
@@ -3488,7 +3894,7 @@
 </file>
 
 <file path=word/footer1.xml><?xml version="1.0" encoding="utf-8"?>
-<w:ftr xmlns:wpc="http://schemas.microsoft.com/office/word/2010/wordprocessingCanvas" xmlns:mc="http://schemas.openxmlformats.org/markup-compatibility/2006" xmlns:o="urn:schemas-microsoft-com:office:office" xmlns:r="http://schemas.openxmlformats.org/officeDocument/2006/relationships" xmlns:m="http://schemas.openxmlformats.org/officeDocument/2006/math" xmlns:v="urn:schemas-microsoft-com:vml" xmlns:wp14="http://schemas.microsoft.com/office/word/2010/wordprocessingDrawing" xmlns:wp="http://schemas.openxmlformats.org/drawingml/2006/wordprocessingDrawing" xmlns:w10="urn:schemas-microsoft-com:office:word" xmlns:w="http://schemas.openxmlformats.org/wordprocessingml/2006/main" xmlns:w14="http://schemas.microsoft.com/office/word/2010/wordml" xmlns:wpg="http://schemas.microsoft.com/office/word/2010/wordprocessingGroup" xmlns:wpi="http://schemas.microsoft.com/office/word/2010/wordprocessingInk" xmlns:wne="http://schemas.microsoft.com/office/word/2006/wordml" xmlns:wps="http://schemas.microsoft.com/office/word/2010/wordprocessingShape" mc:Ignorable="w14 wp14">
+<w:ftr xmlns:wpc="http://schemas.microsoft.com/office/word/2010/wordprocessingCanvas" xmlns:cx="http://schemas.microsoft.com/office/drawing/2014/chartex" xmlns:cx1="http://schemas.microsoft.com/office/drawing/2015/9/8/chartex" xmlns:mc="http://schemas.openxmlformats.org/markup-compatibility/2006" xmlns:o="urn:schemas-microsoft-com:office:office" xmlns:r="http://schemas.openxmlformats.org/officeDocument/2006/relationships" xmlns:m="http://schemas.openxmlformats.org/officeDocument/2006/math" xmlns:v="urn:schemas-microsoft-com:vml" xmlns:wp14="http://schemas.microsoft.com/office/word/2010/wordprocessingDrawing" xmlns:wp="http://schemas.openxmlformats.org/drawingml/2006/wordprocessingDrawing" xmlns:w10="urn:schemas-microsoft-com:office:word" xmlns:w="http://schemas.openxmlformats.org/wordprocessingml/2006/main" xmlns:w14="http://schemas.microsoft.com/office/word/2010/wordml" xmlns:w15="http://schemas.microsoft.com/office/word/2012/wordml" xmlns:w16se="http://schemas.microsoft.com/office/word/2015/wordml/symex" xmlns:wpg="http://schemas.microsoft.com/office/word/2010/wordprocessingGroup" xmlns:wpi="http://schemas.microsoft.com/office/word/2010/wordprocessingInk" xmlns:wne="http://schemas.microsoft.com/office/word/2006/wordml" xmlns:wps="http://schemas.microsoft.com/office/word/2010/wordprocessingShape" mc:Ignorable="w14 w15 w16se wp14">
   <w:p>
     <w:pPr>
       <w:pStyle w:val="Footer"/>
@@ -3526,7 +3932,7 @@
 </file>
 
 <file path=word/footer2.xml><?xml version="1.0" encoding="utf-8"?>
-<w:ftr xmlns:wpc="http://schemas.microsoft.com/office/word/2010/wordprocessingCanvas" xmlns:mc="http://schemas.openxmlformats.org/markup-compatibility/2006" xmlns:o="urn:schemas-microsoft-com:office:office" xmlns:r="http://schemas.openxmlformats.org/officeDocument/2006/relationships" xmlns:m="http://schemas.openxmlformats.org/officeDocument/2006/math" xmlns:v="urn:schemas-microsoft-com:vml" xmlns:wp14="http://schemas.microsoft.com/office/word/2010/wordprocessingDrawing" xmlns:wp="http://schemas.openxmlformats.org/drawingml/2006/wordprocessingDrawing" xmlns:w10="urn:schemas-microsoft-com:office:word" xmlns:w="http://schemas.openxmlformats.org/wordprocessingml/2006/main" xmlns:w14="http://schemas.microsoft.com/office/word/2010/wordml" xmlns:wpg="http://schemas.microsoft.com/office/word/2010/wordprocessingGroup" xmlns:wpi="http://schemas.microsoft.com/office/word/2010/wordprocessingInk" xmlns:wne="http://schemas.microsoft.com/office/word/2006/wordml" xmlns:wps="http://schemas.microsoft.com/office/word/2010/wordprocessingShape" mc:Ignorable="w14 wp14">
+<w:ftr xmlns:wpc="http://schemas.microsoft.com/office/word/2010/wordprocessingCanvas" xmlns:cx="http://schemas.microsoft.com/office/drawing/2014/chartex" xmlns:cx1="http://schemas.microsoft.com/office/drawing/2015/9/8/chartex" xmlns:mc="http://schemas.openxmlformats.org/markup-compatibility/2006" xmlns:o="urn:schemas-microsoft-com:office:office" xmlns:r="http://schemas.openxmlformats.org/officeDocument/2006/relationships" xmlns:m="http://schemas.openxmlformats.org/officeDocument/2006/math" xmlns:v="urn:schemas-microsoft-com:vml" xmlns:wp14="http://schemas.microsoft.com/office/word/2010/wordprocessingDrawing" xmlns:wp="http://schemas.openxmlformats.org/drawingml/2006/wordprocessingDrawing" xmlns:w10="urn:schemas-microsoft-com:office:word" xmlns:w="http://schemas.openxmlformats.org/wordprocessingml/2006/main" xmlns:w14="http://schemas.microsoft.com/office/word/2010/wordml" xmlns:w15="http://schemas.microsoft.com/office/word/2012/wordml" xmlns:w16se="http://schemas.microsoft.com/office/word/2015/wordml/symex" xmlns:wpg="http://schemas.microsoft.com/office/word/2010/wordprocessingGroup" xmlns:wpi="http://schemas.microsoft.com/office/word/2010/wordprocessingInk" xmlns:wne="http://schemas.microsoft.com/office/word/2006/wordml" xmlns:wps="http://schemas.microsoft.com/office/word/2010/wordprocessingShape" mc:Ignorable="w14 w15 w16se wp14">
   <w:p>
     <w:pPr>
       <w:pStyle w:val="Footer"/>
@@ -3536,7 +3942,7 @@
 </file>
 
 <file path=word/footer3.xml><?xml version="1.0" encoding="utf-8"?>
-<w:ftr xmlns:wpc="http://schemas.microsoft.com/office/word/2010/wordprocessingCanvas" xmlns:mc="http://schemas.openxmlformats.org/markup-compatibility/2006" xmlns:o="urn:schemas-microsoft-com:office:office" xmlns:r="http://schemas.openxmlformats.org/officeDocument/2006/relationships" xmlns:m="http://schemas.openxmlformats.org/officeDocument/2006/math" xmlns:v="urn:schemas-microsoft-com:vml" xmlns:wp14="http://schemas.microsoft.com/office/word/2010/wordprocessingDrawing" xmlns:wp="http://schemas.openxmlformats.org/drawingml/2006/wordprocessingDrawing" xmlns:w10="urn:schemas-microsoft-com:office:word" xmlns:w="http://schemas.openxmlformats.org/wordprocessingml/2006/main" xmlns:w14="http://schemas.microsoft.com/office/word/2010/wordml" xmlns:wpg="http://schemas.microsoft.com/office/word/2010/wordprocessingGroup" xmlns:wpi="http://schemas.microsoft.com/office/word/2010/wordprocessingInk" xmlns:wne="http://schemas.microsoft.com/office/word/2006/wordml" xmlns:wps="http://schemas.microsoft.com/office/word/2010/wordprocessingShape" mc:Ignorable="w14 wp14">
+<w:ftr xmlns:wpc="http://schemas.microsoft.com/office/word/2010/wordprocessingCanvas" xmlns:cx="http://schemas.microsoft.com/office/drawing/2014/chartex" xmlns:cx1="http://schemas.microsoft.com/office/drawing/2015/9/8/chartex" xmlns:mc="http://schemas.openxmlformats.org/markup-compatibility/2006" xmlns:o="urn:schemas-microsoft-com:office:office" xmlns:r="http://schemas.openxmlformats.org/officeDocument/2006/relationships" xmlns:m="http://schemas.openxmlformats.org/officeDocument/2006/math" xmlns:v="urn:schemas-microsoft-com:vml" xmlns:wp14="http://schemas.microsoft.com/office/word/2010/wordprocessingDrawing" xmlns:wp="http://schemas.openxmlformats.org/drawingml/2006/wordprocessingDrawing" xmlns:w10="urn:schemas-microsoft-com:office:word" xmlns:w="http://schemas.openxmlformats.org/wordprocessingml/2006/main" xmlns:w14="http://schemas.microsoft.com/office/word/2010/wordml" xmlns:w15="http://schemas.microsoft.com/office/word/2012/wordml" xmlns:w16se="http://schemas.microsoft.com/office/word/2015/wordml/symex" xmlns:wpg="http://schemas.microsoft.com/office/word/2010/wordprocessingGroup" xmlns:wpi="http://schemas.microsoft.com/office/word/2010/wordprocessingInk" xmlns:wne="http://schemas.microsoft.com/office/word/2006/wordml" xmlns:wps="http://schemas.microsoft.com/office/word/2010/wordprocessingShape" mc:Ignorable="w14 w15 w16se wp14">
   <w:p>
     <w:pPr>
       <w:pStyle w:val="Footer"/>
@@ -3546,7 +3952,7 @@
 </file>
 
 <file path=word/footer4.xml><?xml version="1.0" encoding="utf-8"?>
-<w:ftr xmlns:wpc="http://schemas.microsoft.com/office/word/2010/wordprocessingCanvas" xmlns:mc="http://schemas.openxmlformats.org/markup-compatibility/2006" xmlns:o="urn:schemas-microsoft-com:office:office" xmlns:r="http://schemas.openxmlformats.org/officeDocument/2006/relationships" xmlns:m="http://schemas.openxmlformats.org/officeDocument/2006/math" xmlns:v="urn:schemas-microsoft-com:vml" xmlns:wp14="http://schemas.microsoft.com/office/word/2010/wordprocessingDrawing" xmlns:wp="http://schemas.openxmlformats.org/drawingml/2006/wordprocessingDrawing" xmlns:w10="urn:schemas-microsoft-com:office:word" xmlns:w="http://schemas.openxmlformats.org/wordprocessingml/2006/main" xmlns:w14="http://schemas.microsoft.com/office/word/2010/wordml" xmlns:wpg="http://schemas.microsoft.com/office/word/2010/wordprocessingGroup" xmlns:wpi="http://schemas.microsoft.com/office/word/2010/wordprocessingInk" xmlns:wne="http://schemas.microsoft.com/office/word/2006/wordml" xmlns:wps="http://schemas.microsoft.com/office/word/2010/wordprocessingShape" mc:Ignorable="w14 wp14">
+<w:ftr xmlns:wpc="http://schemas.microsoft.com/office/word/2010/wordprocessingCanvas" xmlns:cx="http://schemas.microsoft.com/office/drawing/2014/chartex" xmlns:cx1="http://schemas.microsoft.com/office/drawing/2015/9/8/chartex" xmlns:mc="http://schemas.openxmlformats.org/markup-compatibility/2006" xmlns:o="urn:schemas-microsoft-com:office:office" xmlns:r="http://schemas.openxmlformats.org/officeDocument/2006/relationships" xmlns:m="http://schemas.openxmlformats.org/officeDocument/2006/math" xmlns:v="urn:schemas-microsoft-com:vml" xmlns:wp14="http://schemas.microsoft.com/office/word/2010/wordprocessingDrawing" xmlns:wp="http://schemas.openxmlformats.org/drawingml/2006/wordprocessingDrawing" xmlns:w10="urn:schemas-microsoft-com:office:word" xmlns:w="http://schemas.openxmlformats.org/wordprocessingml/2006/main" xmlns:w14="http://schemas.microsoft.com/office/word/2010/wordml" xmlns:w15="http://schemas.microsoft.com/office/word/2012/wordml" xmlns:w16se="http://schemas.microsoft.com/office/word/2015/wordml/symex" xmlns:wpg="http://schemas.microsoft.com/office/word/2010/wordprocessingGroup" xmlns:wpi="http://schemas.microsoft.com/office/word/2010/wordprocessingInk" xmlns:wne="http://schemas.microsoft.com/office/word/2006/wordml" xmlns:wps="http://schemas.microsoft.com/office/word/2010/wordprocessingShape" mc:Ignorable="w14 w15 w16se wp14">
   <w:tbl>
     <w:tblPr>
       <w:tblW w:w="0" w:type="auto"/>
@@ -3672,7 +4078,7 @@
               <w:rStyle w:val="PageNumber"/>
               <w:noProof/>
             </w:rPr>
-            <w:t>5</w:t>
+            <w:t>4</w:t>
           </w:r>
           <w:r>
             <w:rPr>
@@ -3730,7 +4136,7 @@
 </file>
 
 <file path=word/footer5.xml><?xml version="1.0" encoding="utf-8"?>
-<w:ftr xmlns:wpc="http://schemas.microsoft.com/office/word/2010/wordprocessingCanvas" xmlns:mc="http://schemas.openxmlformats.org/markup-compatibility/2006" xmlns:o="urn:schemas-microsoft-com:office:office" xmlns:r="http://schemas.openxmlformats.org/officeDocument/2006/relationships" xmlns:m="http://schemas.openxmlformats.org/officeDocument/2006/math" xmlns:v="urn:schemas-microsoft-com:vml" xmlns:wp14="http://schemas.microsoft.com/office/word/2010/wordprocessingDrawing" xmlns:wp="http://schemas.openxmlformats.org/drawingml/2006/wordprocessingDrawing" xmlns:w10="urn:schemas-microsoft-com:office:word" xmlns:w="http://schemas.openxmlformats.org/wordprocessingml/2006/main" xmlns:w14="http://schemas.microsoft.com/office/word/2010/wordml" xmlns:wpg="http://schemas.microsoft.com/office/word/2010/wordprocessingGroup" xmlns:wpi="http://schemas.microsoft.com/office/word/2010/wordprocessingInk" xmlns:wne="http://schemas.microsoft.com/office/word/2006/wordml" xmlns:wps="http://schemas.microsoft.com/office/word/2010/wordprocessingShape" mc:Ignorable="w14 wp14">
+<w:ftr xmlns:wpc="http://schemas.microsoft.com/office/word/2010/wordprocessingCanvas" xmlns:cx="http://schemas.microsoft.com/office/drawing/2014/chartex" xmlns:cx1="http://schemas.microsoft.com/office/drawing/2015/9/8/chartex" xmlns:mc="http://schemas.openxmlformats.org/markup-compatibility/2006" xmlns:o="urn:schemas-microsoft-com:office:office" xmlns:r="http://schemas.openxmlformats.org/officeDocument/2006/relationships" xmlns:m="http://schemas.openxmlformats.org/officeDocument/2006/math" xmlns:v="urn:schemas-microsoft-com:vml" xmlns:wp14="http://schemas.microsoft.com/office/word/2010/wordprocessingDrawing" xmlns:wp="http://schemas.openxmlformats.org/drawingml/2006/wordprocessingDrawing" xmlns:w10="urn:schemas-microsoft-com:office:word" xmlns:w="http://schemas.openxmlformats.org/wordprocessingml/2006/main" xmlns:w14="http://schemas.microsoft.com/office/word/2010/wordml" xmlns:w15="http://schemas.microsoft.com/office/word/2012/wordml" xmlns:w16se="http://schemas.microsoft.com/office/word/2015/wordml/symex" xmlns:wpg="http://schemas.microsoft.com/office/word/2010/wordprocessingGroup" xmlns:wpi="http://schemas.microsoft.com/office/word/2010/wordprocessingInk" xmlns:wne="http://schemas.microsoft.com/office/word/2006/wordml" xmlns:wps="http://schemas.microsoft.com/office/word/2010/wordprocessingShape" mc:Ignorable="w14 w15 w16se wp14">
   <w:p>
     <w:pPr>
       <w:pStyle w:val="Footer"/>
@@ -3740,7 +4146,7 @@
 </file>
 
 <file path=word/footnotes.xml><?xml version="1.0" encoding="utf-8"?>
-<w:footnotes xmlns:wpc="http://schemas.microsoft.com/office/word/2010/wordprocessingCanvas" xmlns:mc="http://schemas.openxmlformats.org/markup-compatibility/2006" xmlns:o="urn:schemas-microsoft-com:office:office" xmlns:r="http://schemas.openxmlformats.org/officeDocument/2006/relationships" xmlns:m="http://schemas.openxmlformats.org/officeDocument/2006/math" xmlns:v="urn:schemas-microsoft-com:vml" xmlns:wp14="http://schemas.microsoft.com/office/word/2010/wordprocessingDrawing" xmlns:wp="http://schemas.openxmlformats.org/drawingml/2006/wordprocessingDrawing" xmlns:w10="urn:schemas-microsoft-com:office:word" xmlns:w="http://schemas.openxmlformats.org/wordprocessingml/2006/main" xmlns:w14="http://schemas.microsoft.com/office/word/2010/wordml" xmlns:wpg="http://schemas.microsoft.com/office/word/2010/wordprocessingGroup" xmlns:wpi="http://schemas.microsoft.com/office/word/2010/wordprocessingInk" xmlns:wne="http://schemas.microsoft.com/office/word/2006/wordml" xmlns:wps="http://schemas.microsoft.com/office/word/2010/wordprocessingShape" mc:Ignorable="w14 wp14">
+<w:footnotes xmlns:wpc="http://schemas.microsoft.com/office/word/2010/wordprocessingCanvas" xmlns:cx="http://schemas.microsoft.com/office/drawing/2014/chartex" xmlns:cx1="http://schemas.microsoft.com/office/drawing/2015/9/8/chartex" xmlns:mc="http://schemas.openxmlformats.org/markup-compatibility/2006" xmlns:o="urn:schemas-microsoft-com:office:office" xmlns:r="http://schemas.openxmlformats.org/officeDocument/2006/relationships" xmlns:m="http://schemas.openxmlformats.org/officeDocument/2006/math" xmlns:v="urn:schemas-microsoft-com:vml" xmlns:wp14="http://schemas.microsoft.com/office/word/2010/wordprocessingDrawing" xmlns:wp="http://schemas.openxmlformats.org/drawingml/2006/wordprocessingDrawing" xmlns:w10="urn:schemas-microsoft-com:office:word" xmlns:w="http://schemas.openxmlformats.org/wordprocessingml/2006/main" xmlns:w14="http://schemas.microsoft.com/office/word/2010/wordml" xmlns:w15="http://schemas.microsoft.com/office/word/2012/wordml" xmlns:w16se="http://schemas.microsoft.com/office/word/2015/wordml/symex" xmlns:wpg="http://schemas.microsoft.com/office/word/2010/wordprocessingGroup" xmlns:wpi="http://schemas.microsoft.com/office/word/2010/wordprocessingInk" xmlns:wne="http://schemas.microsoft.com/office/word/2006/wordml" xmlns:wps="http://schemas.microsoft.com/office/word/2010/wordprocessingShape" mc:Ignorable="w14 w15 w16se wp14">
   <w:footnote w:type="separator" w:id="-1">
     <w:p>
       <w:r>
@@ -3759,7 +4165,7 @@
 </file>
 
 <file path=word/header1.xml><?xml version="1.0" encoding="utf-8"?>
-<w:hdr xmlns:wpc="http://schemas.microsoft.com/office/word/2010/wordprocessingCanvas" xmlns:mc="http://schemas.openxmlformats.org/markup-compatibility/2006" xmlns:o="urn:schemas-microsoft-com:office:office" xmlns:r="http://schemas.openxmlformats.org/officeDocument/2006/relationships" xmlns:m="http://schemas.openxmlformats.org/officeDocument/2006/math" xmlns:v="urn:schemas-microsoft-com:vml" xmlns:wp14="http://schemas.microsoft.com/office/word/2010/wordprocessingDrawing" xmlns:wp="http://schemas.openxmlformats.org/drawingml/2006/wordprocessingDrawing" xmlns:w10="urn:schemas-microsoft-com:office:word" xmlns:w="http://schemas.openxmlformats.org/wordprocessingml/2006/main" xmlns:w14="http://schemas.microsoft.com/office/word/2010/wordml" xmlns:wpg="http://schemas.microsoft.com/office/word/2010/wordprocessingGroup" xmlns:wpi="http://schemas.microsoft.com/office/word/2010/wordprocessingInk" xmlns:wne="http://schemas.microsoft.com/office/word/2006/wordml" xmlns:wps="http://schemas.microsoft.com/office/word/2010/wordprocessingShape" mc:Ignorable="w14 wp14">
+<w:hdr xmlns:wpc="http://schemas.microsoft.com/office/word/2010/wordprocessingCanvas" xmlns:cx="http://schemas.microsoft.com/office/drawing/2014/chartex" xmlns:cx1="http://schemas.microsoft.com/office/drawing/2015/9/8/chartex" xmlns:mc="http://schemas.openxmlformats.org/markup-compatibility/2006" xmlns:o="urn:schemas-microsoft-com:office:office" xmlns:r="http://schemas.openxmlformats.org/officeDocument/2006/relationships" xmlns:m="http://schemas.openxmlformats.org/officeDocument/2006/math" xmlns:v="urn:schemas-microsoft-com:vml" xmlns:wp14="http://schemas.microsoft.com/office/word/2010/wordprocessingDrawing" xmlns:wp="http://schemas.openxmlformats.org/drawingml/2006/wordprocessingDrawing" xmlns:w10="urn:schemas-microsoft-com:office:word" xmlns:w="http://schemas.openxmlformats.org/wordprocessingml/2006/main" xmlns:w14="http://schemas.microsoft.com/office/word/2010/wordml" xmlns:w15="http://schemas.microsoft.com/office/word/2012/wordml" xmlns:w16se="http://schemas.microsoft.com/office/word/2015/wordml/symex" xmlns:wpg="http://schemas.microsoft.com/office/word/2010/wordprocessingGroup" xmlns:wpi="http://schemas.microsoft.com/office/word/2010/wordprocessingInk" xmlns:wne="http://schemas.microsoft.com/office/word/2006/wordml" xmlns:wps="http://schemas.microsoft.com/office/word/2010/wordprocessingShape" mc:Ignorable="w14 w15 w16se wp14">
   <w:p>
     <w:pPr>
       <w:pStyle w:val="Header"/>
@@ -3769,7 +4175,7 @@
 </file>
 
 <file path=word/header2.xml><?xml version="1.0" encoding="utf-8"?>
-<w:hdr xmlns:wpc="http://schemas.microsoft.com/office/word/2010/wordprocessingCanvas" xmlns:mc="http://schemas.openxmlformats.org/markup-compatibility/2006" xmlns:o="urn:schemas-microsoft-com:office:office" xmlns:r="http://schemas.openxmlformats.org/officeDocument/2006/relationships" xmlns:m="http://schemas.openxmlformats.org/officeDocument/2006/math" xmlns:v="urn:schemas-microsoft-com:vml" xmlns:wp14="http://schemas.microsoft.com/office/word/2010/wordprocessingDrawing" xmlns:wp="http://schemas.openxmlformats.org/drawingml/2006/wordprocessingDrawing" xmlns:w10="urn:schemas-microsoft-com:office:word" xmlns:w="http://schemas.openxmlformats.org/wordprocessingml/2006/main" xmlns:w14="http://schemas.microsoft.com/office/word/2010/wordml" xmlns:wpg="http://schemas.microsoft.com/office/word/2010/wordprocessingGroup" xmlns:wpi="http://schemas.microsoft.com/office/word/2010/wordprocessingInk" xmlns:wne="http://schemas.microsoft.com/office/word/2006/wordml" xmlns:wps="http://schemas.microsoft.com/office/word/2010/wordprocessingShape" mc:Ignorable="w14 wp14">
+<w:hdr xmlns:wpc="http://schemas.microsoft.com/office/word/2010/wordprocessingCanvas" xmlns:cx="http://schemas.microsoft.com/office/drawing/2014/chartex" xmlns:cx1="http://schemas.microsoft.com/office/drawing/2015/9/8/chartex" xmlns:mc="http://schemas.openxmlformats.org/markup-compatibility/2006" xmlns:o="urn:schemas-microsoft-com:office:office" xmlns:r="http://schemas.openxmlformats.org/officeDocument/2006/relationships" xmlns:m="http://schemas.openxmlformats.org/officeDocument/2006/math" xmlns:v="urn:schemas-microsoft-com:vml" xmlns:wp14="http://schemas.microsoft.com/office/word/2010/wordprocessingDrawing" xmlns:wp="http://schemas.openxmlformats.org/drawingml/2006/wordprocessingDrawing" xmlns:w10="urn:schemas-microsoft-com:office:word" xmlns:w="http://schemas.openxmlformats.org/wordprocessingml/2006/main" xmlns:w14="http://schemas.microsoft.com/office/word/2010/wordml" xmlns:w15="http://schemas.microsoft.com/office/word/2012/wordml" xmlns:w16se="http://schemas.microsoft.com/office/word/2015/wordml/symex" xmlns:wpg="http://schemas.microsoft.com/office/word/2010/wordprocessingGroup" xmlns:wpi="http://schemas.microsoft.com/office/word/2010/wordprocessingInk" xmlns:wne="http://schemas.microsoft.com/office/word/2006/wordml" xmlns:wps="http://schemas.microsoft.com/office/word/2010/wordprocessingShape" mc:Ignorable="w14 w15 w16se wp14">
   <w:p/>
   <w:p>
     <w:pPr>
@@ -3818,7 +4224,7 @@
 </file>
 
 <file path=word/header3.xml><?xml version="1.0" encoding="utf-8"?>
-<w:hdr xmlns:wpc="http://schemas.microsoft.com/office/word/2010/wordprocessingCanvas" xmlns:mc="http://schemas.openxmlformats.org/markup-compatibility/2006" xmlns:o="urn:schemas-microsoft-com:office:office" xmlns:r="http://schemas.openxmlformats.org/officeDocument/2006/relationships" xmlns:m="http://schemas.openxmlformats.org/officeDocument/2006/math" xmlns:v="urn:schemas-microsoft-com:vml" xmlns:wp14="http://schemas.microsoft.com/office/word/2010/wordprocessingDrawing" xmlns:wp="http://schemas.openxmlformats.org/drawingml/2006/wordprocessingDrawing" xmlns:w10="urn:schemas-microsoft-com:office:word" xmlns:w="http://schemas.openxmlformats.org/wordprocessingml/2006/main" xmlns:w14="http://schemas.microsoft.com/office/word/2010/wordml" xmlns:wpg="http://schemas.microsoft.com/office/word/2010/wordprocessingGroup" xmlns:wpi="http://schemas.microsoft.com/office/word/2010/wordprocessingInk" xmlns:wne="http://schemas.microsoft.com/office/word/2006/wordml" xmlns:wps="http://schemas.microsoft.com/office/word/2010/wordprocessingShape" mc:Ignorable="w14 wp14">
+<w:hdr xmlns:wpc="http://schemas.microsoft.com/office/word/2010/wordprocessingCanvas" xmlns:cx="http://schemas.microsoft.com/office/drawing/2014/chartex" xmlns:cx1="http://schemas.microsoft.com/office/drawing/2015/9/8/chartex" xmlns:mc="http://schemas.openxmlformats.org/markup-compatibility/2006" xmlns:o="urn:schemas-microsoft-com:office:office" xmlns:r="http://schemas.openxmlformats.org/officeDocument/2006/relationships" xmlns:m="http://schemas.openxmlformats.org/officeDocument/2006/math" xmlns:v="urn:schemas-microsoft-com:vml" xmlns:wp14="http://schemas.microsoft.com/office/word/2010/wordprocessingDrawing" xmlns:wp="http://schemas.openxmlformats.org/drawingml/2006/wordprocessingDrawing" xmlns:w10="urn:schemas-microsoft-com:office:word" xmlns:w="http://schemas.openxmlformats.org/wordprocessingml/2006/main" xmlns:w14="http://schemas.microsoft.com/office/word/2010/wordml" xmlns:w15="http://schemas.microsoft.com/office/word/2012/wordml" xmlns:w16se="http://schemas.microsoft.com/office/word/2015/wordml/symex" xmlns:wpg="http://schemas.microsoft.com/office/word/2010/wordprocessingGroup" xmlns:wpi="http://schemas.microsoft.com/office/word/2010/wordprocessingInk" xmlns:wne="http://schemas.microsoft.com/office/word/2006/wordml" xmlns:wps="http://schemas.microsoft.com/office/word/2010/wordprocessingShape" mc:Ignorable="w14 w15 w16se wp14">
   <w:p>
     <w:pPr>
       <w:pStyle w:val="Header"/>
@@ -3828,7 +4234,7 @@
 </file>
 
 <file path=word/header4.xml><?xml version="1.0" encoding="utf-8"?>
-<w:hdr xmlns:wpc="http://schemas.microsoft.com/office/word/2010/wordprocessingCanvas" xmlns:mc="http://schemas.openxmlformats.org/markup-compatibility/2006" xmlns:o="urn:schemas-microsoft-com:office:office" xmlns:r="http://schemas.openxmlformats.org/officeDocument/2006/relationships" xmlns:m="http://schemas.openxmlformats.org/officeDocument/2006/math" xmlns:v="urn:schemas-microsoft-com:vml" xmlns:wp14="http://schemas.microsoft.com/office/word/2010/wordprocessingDrawing" xmlns:wp="http://schemas.openxmlformats.org/drawingml/2006/wordprocessingDrawing" xmlns:w10="urn:schemas-microsoft-com:office:word" xmlns:w="http://schemas.openxmlformats.org/wordprocessingml/2006/main" xmlns:w14="http://schemas.microsoft.com/office/word/2010/wordml" xmlns:wpg="http://schemas.microsoft.com/office/word/2010/wordprocessingGroup" xmlns:wpi="http://schemas.microsoft.com/office/word/2010/wordprocessingInk" xmlns:wne="http://schemas.microsoft.com/office/word/2006/wordml" xmlns:wps="http://schemas.microsoft.com/office/word/2010/wordprocessingShape" mc:Ignorable="w14 wp14">
+<w:hdr xmlns:wpc="http://schemas.microsoft.com/office/word/2010/wordprocessingCanvas" xmlns:cx="http://schemas.microsoft.com/office/drawing/2014/chartex" xmlns:cx1="http://schemas.microsoft.com/office/drawing/2015/9/8/chartex" xmlns:mc="http://schemas.openxmlformats.org/markup-compatibility/2006" xmlns:o="urn:schemas-microsoft-com:office:office" xmlns:r="http://schemas.openxmlformats.org/officeDocument/2006/relationships" xmlns:m="http://schemas.openxmlformats.org/officeDocument/2006/math" xmlns:v="urn:schemas-microsoft-com:vml" xmlns:wp14="http://schemas.microsoft.com/office/word/2010/wordprocessingDrawing" xmlns:wp="http://schemas.openxmlformats.org/drawingml/2006/wordprocessingDrawing" xmlns:w10="urn:schemas-microsoft-com:office:word" xmlns:w="http://schemas.openxmlformats.org/wordprocessingml/2006/main" xmlns:w14="http://schemas.microsoft.com/office/word/2010/wordml" xmlns:w15="http://schemas.microsoft.com/office/word/2012/wordml" xmlns:w16se="http://schemas.microsoft.com/office/word/2015/wordml/symex" xmlns:wpg="http://schemas.microsoft.com/office/word/2010/wordprocessingGroup" xmlns:wpi="http://schemas.microsoft.com/office/word/2010/wordprocessingInk" xmlns:wne="http://schemas.microsoft.com/office/word/2006/wordml" xmlns:wps="http://schemas.microsoft.com/office/word/2010/wordprocessingShape" mc:Ignorable="w14 w15 w16se wp14">
   <w:tbl>
     <w:tblPr>
       <w:tblW w:w="0" w:type="auto"/>
@@ -3949,7 +4355,7 @@
 </file>
 
 <file path=word/header5.xml><?xml version="1.0" encoding="utf-8"?>
-<w:hdr xmlns:wpc="http://schemas.microsoft.com/office/word/2010/wordprocessingCanvas" xmlns:mc="http://schemas.openxmlformats.org/markup-compatibility/2006" xmlns:o="urn:schemas-microsoft-com:office:office" xmlns:r="http://schemas.openxmlformats.org/officeDocument/2006/relationships" xmlns:m="http://schemas.openxmlformats.org/officeDocument/2006/math" xmlns:v="urn:schemas-microsoft-com:vml" xmlns:wp14="http://schemas.microsoft.com/office/word/2010/wordprocessingDrawing" xmlns:wp="http://schemas.openxmlformats.org/drawingml/2006/wordprocessingDrawing" xmlns:w10="urn:schemas-microsoft-com:office:word" xmlns:w="http://schemas.openxmlformats.org/wordprocessingml/2006/main" xmlns:w14="http://schemas.microsoft.com/office/word/2010/wordml" xmlns:wpg="http://schemas.microsoft.com/office/word/2010/wordprocessingGroup" xmlns:wpi="http://schemas.microsoft.com/office/word/2010/wordprocessingInk" xmlns:wne="http://schemas.microsoft.com/office/word/2006/wordml" xmlns:wps="http://schemas.microsoft.com/office/word/2010/wordprocessingShape" mc:Ignorable="w14 wp14">
+<w:hdr xmlns:wpc="http://schemas.microsoft.com/office/word/2010/wordprocessingCanvas" xmlns:cx="http://schemas.microsoft.com/office/drawing/2014/chartex" xmlns:cx1="http://schemas.microsoft.com/office/drawing/2015/9/8/chartex" xmlns:mc="http://schemas.openxmlformats.org/markup-compatibility/2006" xmlns:o="urn:schemas-microsoft-com:office:office" xmlns:r="http://schemas.openxmlformats.org/officeDocument/2006/relationships" xmlns:m="http://schemas.openxmlformats.org/officeDocument/2006/math" xmlns:v="urn:schemas-microsoft-com:vml" xmlns:wp14="http://schemas.microsoft.com/office/word/2010/wordprocessingDrawing" xmlns:wp="http://schemas.openxmlformats.org/drawingml/2006/wordprocessingDrawing" xmlns:w10="urn:schemas-microsoft-com:office:word" xmlns:w="http://schemas.openxmlformats.org/wordprocessingml/2006/main" xmlns:w14="http://schemas.microsoft.com/office/word/2010/wordml" xmlns:w15="http://schemas.microsoft.com/office/word/2012/wordml" xmlns:w16se="http://schemas.microsoft.com/office/word/2015/wordml/symex" xmlns:wpg="http://schemas.microsoft.com/office/word/2010/wordprocessingGroup" xmlns:wpi="http://schemas.microsoft.com/office/word/2010/wordprocessingInk" xmlns:wne="http://schemas.microsoft.com/office/word/2006/wordml" xmlns:wps="http://schemas.microsoft.com/office/word/2010/wordprocessingShape" mc:Ignorable="w14 w15 w16se wp14">
   <w:p>
     <w:pPr>
       <w:pStyle w:val="Header"/>
@@ -3959,8 +4365,8 @@
 </file>
 
 <file path=word/numbering.xml><?xml version="1.0" encoding="utf-8"?>
-<w:numbering xmlns:wpc="http://schemas.microsoft.com/office/word/2010/wordprocessingCanvas" xmlns:mc="http://schemas.openxmlformats.org/markup-compatibility/2006" xmlns:o="urn:schemas-microsoft-com:office:office" xmlns:r="http://schemas.openxmlformats.org/officeDocument/2006/relationships" xmlns:m="http://schemas.openxmlformats.org/officeDocument/2006/math" xmlns:v="urn:schemas-microsoft-com:vml" xmlns:wp14="http://schemas.microsoft.com/office/word/2010/wordprocessingDrawing" xmlns:wp="http://schemas.openxmlformats.org/drawingml/2006/wordprocessingDrawing" xmlns:w10="urn:schemas-microsoft-com:office:word" xmlns:w="http://schemas.openxmlformats.org/wordprocessingml/2006/main" xmlns:w14="http://schemas.microsoft.com/office/word/2010/wordml" xmlns:wpg="http://schemas.microsoft.com/office/word/2010/wordprocessingGroup" xmlns:wpi="http://schemas.microsoft.com/office/word/2010/wordprocessingInk" xmlns:wne="http://schemas.microsoft.com/office/word/2006/wordml" xmlns:wps="http://schemas.microsoft.com/office/word/2010/wordprocessingShape" mc:Ignorable="w14 wp14">
-  <w:abstractNum w:abstractNumId="0">
+<w:numbering xmlns:wpc="http://schemas.microsoft.com/office/word/2010/wordprocessingCanvas" xmlns:cx="http://schemas.microsoft.com/office/drawing/2014/chartex" xmlns:cx1="http://schemas.microsoft.com/office/drawing/2015/9/8/chartex" xmlns:mc="http://schemas.openxmlformats.org/markup-compatibility/2006" xmlns:o="urn:schemas-microsoft-com:office:office" xmlns:r="http://schemas.openxmlformats.org/officeDocument/2006/relationships" xmlns:m="http://schemas.openxmlformats.org/officeDocument/2006/math" xmlns:v="urn:schemas-microsoft-com:vml" xmlns:wp14="http://schemas.microsoft.com/office/word/2010/wordprocessingDrawing" xmlns:wp="http://schemas.openxmlformats.org/drawingml/2006/wordprocessingDrawing" xmlns:w10="urn:schemas-microsoft-com:office:word" xmlns:w="http://schemas.openxmlformats.org/wordprocessingml/2006/main" xmlns:w14="http://schemas.microsoft.com/office/word/2010/wordml" xmlns:w15="http://schemas.microsoft.com/office/word/2012/wordml" xmlns:w16se="http://schemas.microsoft.com/office/word/2015/wordml/symex" xmlns:wpg="http://schemas.microsoft.com/office/word/2010/wordprocessingGroup" xmlns:wpi="http://schemas.microsoft.com/office/word/2010/wordprocessingInk" xmlns:wne="http://schemas.microsoft.com/office/word/2006/wordml" xmlns:wps="http://schemas.microsoft.com/office/word/2010/wordprocessingShape" mc:Ignorable="w14 w15 w16se wp14">
+  <w:abstractNum w:abstractNumId="0" w15:restartNumberingAfterBreak="0">
     <w:nsid w:val="FFFFFFFB"/>
     <w:multiLevelType w:val="multilevel"/>
     <w:tmpl w:val="3F0053CC"/>
@@ -4037,7 +4443,7 @@
       <w:lvlJc w:val="left"/>
     </w:lvl>
   </w:abstractNum>
-  <w:abstractNum w:abstractNumId="1">
+  <w:abstractNum w:abstractNumId="1" w15:restartNumberingAfterBreak="0">
     <w:nsid w:val="FFFFFFFE"/>
     <w:multiLevelType w:val="singleLevel"/>
     <w:tmpl w:val="FFFFFFFF"/>
@@ -4047,7 +4453,7 @@
       <w:lvlJc w:val="left"/>
     </w:lvl>
   </w:abstractNum>
-  <w:abstractNum w:abstractNumId="2">
+  <w:abstractNum w:abstractNumId="2" w15:restartNumberingAfterBreak="0">
     <w:nsid w:val="00224753"/>
     <w:multiLevelType w:val="singleLevel"/>
     <w:tmpl w:val="04090001"/>
@@ -4067,7 +4473,7 @@
       </w:rPr>
     </w:lvl>
   </w:abstractNum>
-  <w:abstractNum w:abstractNumId="3">
+  <w:abstractNum w:abstractNumId="3" w15:restartNumberingAfterBreak="0">
     <w:nsid w:val="0A117094"/>
     <w:multiLevelType w:val="singleLevel"/>
     <w:tmpl w:val="04090001"/>
@@ -4087,7 +4493,7 @@
       </w:rPr>
     </w:lvl>
   </w:abstractNum>
-  <w:abstractNum w:abstractNumId="4">
+  <w:abstractNum w:abstractNumId="4" w15:restartNumberingAfterBreak="0">
     <w:nsid w:val="0FAE386E"/>
     <w:multiLevelType w:val="hybridMultilevel"/>
     <w:tmpl w:val="30080A18"/>
@@ -4227,7 +4633,7 @@
       </w:rPr>
     </w:lvl>
   </w:abstractNum>
-  <w:abstractNum w:abstractNumId="5">
+  <w:abstractNum w:abstractNumId="5" w15:restartNumberingAfterBreak="0">
     <w:nsid w:val="10B64F96"/>
     <w:multiLevelType w:val="hybridMultilevel"/>
     <w:tmpl w:val="0BE4A4F2"/>
@@ -4367,7 +4773,7 @@
       </w:rPr>
     </w:lvl>
   </w:abstractNum>
-  <w:abstractNum w:abstractNumId="6">
+  <w:abstractNum w:abstractNumId="6" w15:restartNumberingAfterBreak="0">
     <w:nsid w:val="153843D9"/>
     <w:multiLevelType w:val="hybridMultilevel"/>
     <w:tmpl w:val="462C6B50"/>
@@ -4507,7 +4913,7 @@
       </w:rPr>
     </w:lvl>
   </w:abstractNum>
-  <w:abstractNum w:abstractNumId="7">
+  <w:abstractNum w:abstractNumId="7" w15:restartNumberingAfterBreak="0">
     <w:nsid w:val="16403C25"/>
     <w:multiLevelType w:val="multilevel"/>
     <w:tmpl w:val="3B348958"/>
@@ -4621,7 +5027,7 @@
       </w:pPr>
     </w:lvl>
   </w:abstractNum>
-  <w:abstractNum w:abstractNumId="8">
+  <w:abstractNum w:abstractNumId="8" w15:restartNumberingAfterBreak="0">
     <w:nsid w:val="17CB6DC4"/>
     <w:multiLevelType w:val="singleLevel"/>
     <w:tmpl w:val="04090001"/>
@@ -4641,7 +5047,7 @@
       </w:rPr>
     </w:lvl>
   </w:abstractNum>
-  <w:abstractNum w:abstractNumId="9">
+  <w:abstractNum w:abstractNumId="9" w15:restartNumberingAfterBreak="0">
     <w:nsid w:val="1C4707D3"/>
     <w:multiLevelType w:val="hybridMultilevel"/>
     <w:tmpl w:val="8E3E6104"/>
@@ -4781,7 +5187,7 @@
       </w:rPr>
     </w:lvl>
   </w:abstractNum>
-  <w:abstractNum w:abstractNumId="10">
+  <w:abstractNum w:abstractNumId="10" w15:restartNumberingAfterBreak="0">
     <w:nsid w:val="1FBE7ABA"/>
     <w:multiLevelType w:val="hybridMultilevel"/>
     <w:tmpl w:val="1512C678"/>
@@ -4921,7 +5327,7 @@
       </w:rPr>
     </w:lvl>
   </w:abstractNum>
-  <w:abstractNum w:abstractNumId="11">
+  <w:abstractNum w:abstractNumId="11" w15:restartNumberingAfterBreak="0">
     <w:nsid w:val="22443AC4"/>
     <w:multiLevelType w:val="singleLevel"/>
     <w:tmpl w:val="04090001"/>
@@ -4941,7 +5347,7 @@
       </w:rPr>
     </w:lvl>
   </w:abstractNum>
-  <w:abstractNum w:abstractNumId="12">
+  <w:abstractNum w:abstractNumId="12" w15:restartNumberingAfterBreak="0">
     <w:nsid w:val="2D4B634E"/>
     <w:multiLevelType w:val="singleLevel"/>
     <w:tmpl w:val="04090001"/>
@@ -4961,7 +5367,7 @@
       </w:rPr>
     </w:lvl>
   </w:abstractNum>
-  <w:abstractNum w:abstractNumId="13">
+  <w:abstractNum w:abstractNumId="13" w15:restartNumberingAfterBreak="0">
     <w:nsid w:val="30C129BB"/>
     <w:multiLevelType w:val="hybridMultilevel"/>
     <w:tmpl w:val="4CD2989A"/>
@@ -5101,7 +5507,7 @@
       </w:rPr>
     </w:lvl>
   </w:abstractNum>
-  <w:abstractNum w:abstractNumId="14">
+  <w:abstractNum w:abstractNumId="14" w15:restartNumberingAfterBreak="0">
     <w:nsid w:val="31DD2C45"/>
     <w:multiLevelType w:val="singleLevel"/>
     <w:tmpl w:val="04090001"/>
@@ -5121,7 +5527,7 @@
       </w:rPr>
     </w:lvl>
   </w:abstractNum>
-  <w:abstractNum w:abstractNumId="15">
+  <w:abstractNum w:abstractNumId="15" w15:restartNumberingAfterBreak="0">
     <w:nsid w:val="32982B51"/>
     <w:multiLevelType w:val="singleLevel"/>
     <w:tmpl w:val="04090001"/>
@@ -5141,7 +5547,7 @@
       </w:rPr>
     </w:lvl>
   </w:abstractNum>
-  <w:abstractNum w:abstractNumId="16">
+  <w:abstractNum w:abstractNumId="16" w15:restartNumberingAfterBreak="0">
     <w:nsid w:val="3375481C"/>
     <w:multiLevelType w:val="singleLevel"/>
     <w:tmpl w:val="E6747DA6"/>
@@ -5161,7 +5567,7 @@
       </w:rPr>
     </w:lvl>
   </w:abstractNum>
-  <w:abstractNum w:abstractNumId="17">
+  <w:abstractNum w:abstractNumId="17" w15:restartNumberingAfterBreak="0">
     <w:nsid w:val="369D5471"/>
     <w:multiLevelType w:val="singleLevel"/>
     <w:tmpl w:val="04090001"/>
@@ -5181,7 +5587,7 @@
       </w:rPr>
     </w:lvl>
   </w:abstractNum>
-  <w:abstractNum w:abstractNumId="18">
+  <w:abstractNum w:abstractNumId="18" w15:restartNumberingAfterBreak="0">
     <w:nsid w:val="42B97F7B"/>
     <w:multiLevelType w:val="singleLevel"/>
     <w:tmpl w:val="04090001"/>
@@ -5201,7 +5607,7 @@
       </w:rPr>
     </w:lvl>
   </w:abstractNum>
-  <w:abstractNum w:abstractNumId="19">
+  <w:abstractNum w:abstractNumId="19" w15:restartNumberingAfterBreak="0">
     <w:nsid w:val="49994814"/>
     <w:multiLevelType w:val="hybridMultilevel"/>
     <w:tmpl w:val="B24A2D5A"/>
@@ -5341,7 +5747,7 @@
       </w:rPr>
     </w:lvl>
   </w:abstractNum>
-  <w:abstractNum w:abstractNumId="20">
+  <w:abstractNum w:abstractNumId="20" w15:restartNumberingAfterBreak="0">
     <w:nsid w:val="49E170D0"/>
     <w:multiLevelType w:val="singleLevel"/>
     <w:tmpl w:val="04090001"/>
@@ -5361,7 +5767,7 @@
       </w:rPr>
     </w:lvl>
   </w:abstractNum>
-  <w:abstractNum w:abstractNumId="21">
+  <w:abstractNum w:abstractNumId="21" w15:restartNumberingAfterBreak="0">
     <w:nsid w:val="4F64732B"/>
     <w:multiLevelType w:val="singleLevel"/>
     <w:tmpl w:val="04090001"/>
@@ -5381,7 +5787,7 @@
       </w:rPr>
     </w:lvl>
   </w:abstractNum>
-  <w:abstractNum w:abstractNumId="22">
+  <w:abstractNum w:abstractNumId="22" w15:restartNumberingAfterBreak="0">
     <w:nsid w:val="52DF734E"/>
     <w:multiLevelType w:val="singleLevel"/>
     <w:tmpl w:val="04090001"/>
@@ -5401,7 +5807,7 @@
       </w:rPr>
     </w:lvl>
   </w:abstractNum>
-  <w:abstractNum w:abstractNumId="23">
+  <w:abstractNum w:abstractNumId="23" w15:restartNumberingAfterBreak="0">
     <w:nsid w:val="6BBB39AB"/>
     <w:multiLevelType w:val="hybridMultilevel"/>
     <w:tmpl w:val="0ECAB1C2"/>
@@ -5541,7 +5947,7 @@
       </w:rPr>
     </w:lvl>
   </w:abstractNum>
-  <w:abstractNum w:abstractNumId="24">
+  <w:abstractNum w:abstractNumId="24" w15:restartNumberingAfterBreak="0">
     <w:nsid w:val="6C4C6BCE"/>
     <w:multiLevelType w:val="hybridMultilevel"/>
     <w:tmpl w:val="F79E1E94"/>
@@ -5681,7 +6087,7 @@
       </w:rPr>
     </w:lvl>
   </w:abstractNum>
-  <w:abstractNum w:abstractNumId="25">
+  <w:abstractNum w:abstractNumId="25" w15:restartNumberingAfterBreak="0">
     <w:nsid w:val="6D2F7D46"/>
     <w:multiLevelType w:val="singleLevel"/>
     <w:tmpl w:val="04090001"/>
@@ -5701,7 +6107,7 @@
       </w:rPr>
     </w:lvl>
   </w:abstractNum>
-  <w:abstractNum w:abstractNumId="26">
+  <w:abstractNum w:abstractNumId="26" w15:restartNumberingAfterBreak="0">
     <w:nsid w:val="71F21F2A"/>
     <w:multiLevelType w:val="singleLevel"/>
     <w:tmpl w:val="04090001"/>
@@ -5721,7 +6127,7 @@
       </w:rPr>
     </w:lvl>
   </w:abstractNum>
-  <w:abstractNum w:abstractNumId="27">
+  <w:abstractNum w:abstractNumId="27" w15:restartNumberingAfterBreak="0">
     <w:nsid w:val="743601FB"/>
     <w:multiLevelType w:val="singleLevel"/>
     <w:tmpl w:val="04090001"/>
@@ -5741,7 +6147,7 @@
       </w:rPr>
     </w:lvl>
   </w:abstractNum>
-  <w:abstractNum w:abstractNumId="28">
+  <w:abstractNum w:abstractNumId="28" w15:restartNumberingAfterBreak="0">
     <w:nsid w:val="756150CA"/>
     <w:multiLevelType w:val="singleLevel"/>
     <w:tmpl w:val="04090001"/>
@@ -5761,7 +6167,7 @@
       </w:rPr>
     </w:lvl>
   </w:abstractNum>
-  <w:abstractNum w:abstractNumId="29">
+  <w:abstractNum w:abstractNumId="29" w15:restartNumberingAfterBreak="0">
     <w:nsid w:val="756E3C1A"/>
     <w:multiLevelType w:val="hybridMultilevel"/>
     <w:tmpl w:val="D548BA4E"/>
@@ -5901,7 +6307,7 @@
       </w:rPr>
     </w:lvl>
   </w:abstractNum>
-  <w:abstractNum w:abstractNumId="30">
+  <w:abstractNum w:abstractNumId="30" w15:restartNumberingAfterBreak="0">
     <w:nsid w:val="79A168F3"/>
     <w:multiLevelType w:val="hybridMultilevel"/>
     <w:tmpl w:val="0CCE800C"/>
@@ -6041,7 +6447,7 @@
       </w:rPr>
     </w:lvl>
   </w:abstractNum>
-  <w:abstractNum w:abstractNumId="31">
+  <w:abstractNum w:abstractNumId="31" w15:restartNumberingAfterBreak="0">
     <w:nsid w:val="7BE434D7"/>
     <w:multiLevelType w:val="singleLevel"/>
     <w:tmpl w:val="04090001"/>
@@ -6193,7 +6599,7 @@
 </file>
 
 <file path=word/styles.xml><?xml version="1.0" encoding="utf-8"?>
-<w:styles xmlns:mc="http://schemas.openxmlformats.org/markup-compatibility/2006" xmlns:r="http://schemas.openxmlformats.org/officeDocument/2006/relationships" xmlns:w="http://schemas.openxmlformats.org/wordprocessingml/2006/main" xmlns:w14="http://schemas.microsoft.com/office/word/2010/wordml" mc:Ignorable="w14">
+<w:styles xmlns:mc="http://schemas.openxmlformats.org/markup-compatibility/2006" xmlns:r="http://schemas.openxmlformats.org/officeDocument/2006/relationships" xmlns:w="http://schemas.openxmlformats.org/wordprocessingml/2006/main" xmlns:w14="http://schemas.microsoft.com/office/word/2010/wordml" xmlns:w15="http://schemas.microsoft.com/office/word/2012/wordml" xmlns:w16se="http://schemas.microsoft.com/office/word/2015/wordml/symex" mc:Ignorable="w14 w15 w16se">
   <w:docDefaults>
     <w:rPrDefault>
       <w:rPr>
@@ -6203,7 +6609,7 @@
     </w:rPrDefault>
     <w:pPrDefault/>
   </w:docDefaults>
-  <w:latentStyles w:defLockedState="0" w:defUIPriority="0" w:defSemiHidden="0" w:defUnhideWhenUsed="0" w:defQFormat="0" w:count="267">
+  <w:latentStyles w:defLockedState="0" w:defUIPriority="0" w:defSemiHidden="0" w:defUnhideWhenUsed="0" w:defQFormat="0" w:count="371">
     <w:lsdException w:name="Normal" w:qFormat="1"/>
     <w:lsdException w:name="heading 1" w:qFormat="1"/>
     <w:lsdException w:name="heading 2" w:qFormat="1"/>
@@ -6211,15 +6617,104 @@
     <w:lsdException w:name="heading 4" w:qFormat="1"/>
     <w:lsdException w:name="heading 5" w:qFormat="1"/>
     <w:lsdException w:name="heading 6" w:qFormat="1"/>
-    <w:lsdException w:name="heading 7" w:qFormat="1"/>
-    <w:lsdException w:name="heading 8" w:qFormat="1"/>
-    <w:lsdException w:name="heading 9" w:qFormat="1"/>
+    <w:lsdException w:name="heading 7" w:semiHidden="1" w:unhideWhenUsed="1" w:qFormat="1"/>
+    <w:lsdException w:name="heading 8" w:semiHidden="1" w:unhideWhenUsed="1" w:qFormat="1"/>
+    <w:lsdException w:name="heading 9" w:semiHidden="1" w:unhideWhenUsed="1" w:qFormat="1"/>
+    <w:lsdException w:name="index 1" w:semiHidden="1" w:unhideWhenUsed="1"/>
+    <w:lsdException w:name="index 2" w:semiHidden="1" w:unhideWhenUsed="1"/>
+    <w:lsdException w:name="index 3" w:semiHidden="1" w:unhideWhenUsed="1"/>
+    <w:lsdException w:name="index 4" w:semiHidden="1" w:unhideWhenUsed="1"/>
+    <w:lsdException w:name="index 5" w:semiHidden="1" w:unhideWhenUsed="1"/>
+    <w:lsdException w:name="index 6" w:semiHidden="1" w:unhideWhenUsed="1"/>
+    <w:lsdException w:name="index 7" w:semiHidden="1" w:unhideWhenUsed="1"/>
+    <w:lsdException w:name="index 8" w:semiHidden="1" w:unhideWhenUsed="1"/>
+    <w:lsdException w:name="index 9" w:semiHidden="1" w:unhideWhenUsed="1"/>
+    <w:lsdException w:name="toc 1" w:semiHidden="1" w:unhideWhenUsed="1"/>
+    <w:lsdException w:name="toc 2" w:semiHidden="1" w:unhideWhenUsed="1"/>
+    <w:lsdException w:name="toc 3" w:semiHidden="1" w:unhideWhenUsed="1"/>
+    <w:lsdException w:name="toc 4" w:semiHidden="1" w:unhideWhenUsed="1"/>
+    <w:lsdException w:name="toc 5" w:semiHidden="1" w:unhideWhenUsed="1"/>
+    <w:lsdException w:name="toc 6" w:semiHidden="1" w:unhideWhenUsed="1"/>
+    <w:lsdException w:name="toc 7" w:semiHidden="1" w:unhideWhenUsed="1"/>
+    <w:lsdException w:name="toc 8" w:semiHidden="1" w:unhideWhenUsed="1"/>
+    <w:lsdException w:name="toc 9" w:semiHidden="1" w:unhideWhenUsed="1"/>
+    <w:lsdException w:name="Normal Indent" w:semiHidden="1" w:unhideWhenUsed="1"/>
+    <w:lsdException w:name="footnote text" w:semiHidden="1" w:unhideWhenUsed="1"/>
+    <w:lsdException w:name="annotation text" w:semiHidden="1" w:unhideWhenUsed="1"/>
+    <w:lsdException w:name="header" w:semiHidden="1" w:unhideWhenUsed="1"/>
+    <w:lsdException w:name="footer" w:semiHidden="1" w:unhideWhenUsed="1"/>
+    <w:lsdException w:name="index heading" w:semiHidden="1" w:unhideWhenUsed="1"/>
     <w:lsdException w:name="caption" w:semiHidden="1" w:unhideWhenUsed="1" w:qFormat="1"/>
+    <w:lsdException w:name="table of figures" w:semiHidden="1" w:unhideWhenUsed="1"/>
+    <w:lsdException w:name="envelope address" w:semiHidden="1" w:unhideWhenUsed="1"/>
+    <w:lsdException w:name="envelope return" w:semiHidden="1" w:unhideWhenUsed="1"/>
+    <w:lsdException w:name="footnote reference" w:semiHidden="1" w:unhideWhenUsed="1"/>
+    <w:lsdException w:name="annotation reference" w:semiHidden="1" w:unhideWhenUsed="1"/>
+    <w:lsdException w:name="line number" w:semiHidden="1" w:unhideWhenUsed="1"/>
+    <w:lsdException w:name="page number" w:semiHidden="1" w:unhideWhenUsed="1"/>
+    <w:lsdException w:name="endnote reference" w:semiHidden="1" w:unhideWhenUsed="1"/>
+    <w:lsdException w:name="endnote text" w:semiHidden="1" w:unhideWhenUsed="1"/>
+    <w:lsdException w:name="table of authorities" w:semiHidden="1" w:unhideWhenUsed="1"/>
+    <w:lsdException w:name="macro" w:semiHidden="1" w:unhideWhenUsed="1"/>
+    <w:lsdException w:name="toa heading" w:semiHidden="1" w:unhideWhenUsed="1"/>
+    <w:lsdException w:name="List" w:semiHidden="1" w:unhideWhenUsed="1"/>
+    <w:lsdException w:name="List Bullet" w:semiHidden="1" w:unhideWhenUsed="1"/>
+    <w:lsdException w:name="List 2" w:semiHidden="1" w:unhideWhenUsed="1"/>
+    <w:lsdException w:name="List 3" w:semiHidden="1" w:unhideWhenUsed="1"/>
+    <w:lsdException w:name="List Bullet 2" w:semiHidden="1" w:unhideWhenUsed="1"/>
+    <w:lsdException w:name="List Bullet 3" w:semiHidden="1" w:unhideWhenUsed="1"/>
+    <w:lsdException w:name="List Bullet 4" w:semiHidden="1" w:unhideWhenUsed="1"/>
+    <w:lsdException w:name="List Bullet 5" w:semiHidden="1" w:unhideWhenUsed="1"/>
+    <w:lsdException w:name="List Number 2" w:semiHidden="1" w:unhideWhenUsed="1"/>
+    <w:lsdException w:name="List Number 3" w:semiHidden="1" w:unhideWhenUsed="1"/>
+    <w:lsdException w:name="List Number 4" w:semiHidden="1" w:unhideWhenUsed="1"/>
+    <w:lsdException w:name="List Number 5" w:semiHidden="1" w:unhideWhenUsed="1"/>
     <w:lsdException w:name="Title" w:qFormat="1"/>
+    <w:lsdException w:name="Closing" w:semiHidden="1" w:unhideWhenUsed="1"/>
+    <w:lsdException w:name="Signature" w:semiHidden="1" w:unhideWhenUsed="1"/>
+    <w:lsdException w:name="Default Paragraph Font" w:semiHidden="1" w:unhideWhenUsed="1"/>
+    <w:lsdException w:name="Body Text" w:semiHidden="1" w:unhideWhenUsed="1"/>
+    <w:lsdException w:name="Body Text Indent" w:semiHidden="1" w:unhideWhenUsed="1"/>
+    <w:lsdException w:name="List Continue" w:semiHidden="1" w:unhideWhenUsed="1"/>
+    <w:lsdException w:name="List Continue 2" w:semiHidden="1" w:unhideWhenUsed="1"/>
+    <w:lsdException w:name="List Continue 3" w:semiHidden="1" w:unhideWhenUsed="1"/>
+    <w:lsdException w:name="List Continue 4" w:semiHidden="1" w:unhideWhenUsed="1"/>
+    <w:lsdException w:name="List Continue 5" w:semiHidden="1" w:unhideWhenUsed="1"/>
+    <w:lsdException w:name="Message Header" w:semiHidden="1" w:unhideWhenUsed="1"/>
     <w:lsdException w:name="Subtitle" w:qFormat="1"/>
+    <w:lsdException w:name="Body Text First Indent 2" w:semiHidden="1" w:unhideWhenUsed="1"/>
+    <w:lsdException w:name="Note Heading" w:semiHidden="1" w:unhideWhenUsed="1"/>
+    <w:lsdException w:name="Body Text 2" w:semiHidden="1" w:unhideWhenUsed="1"/>
+    <w:lsdException w:name="Body Text 3" w:semiHidden="1" w:unhideWhenUsed="1"/>
+    <w:lsdException w:name="Body Text Indent 2" w:semiHidden="1" w:unhideWhenUsed="1"/>
+    <w:lsdException w:name="Body Text Indent 3" w:semiHidden="1" w:unhideWhenUsed="1"/>
+    <w:lsdException w:name="Block Text" w:semiHidden="1" w:unhideWhenUsed="1"/>
+    <w:lsdException w:name="Hyperlink" w:semiHidden="1" w:unhideWhenUsed="1"/>
+    <w:lsdException w:name="FollowedHyperlink" w:semiHidden="1" w:unhideWhenUsed="1"/>
     <w:lsdException w:name="Strong" w:qFormat="1"/>
     <w:lsdException w:name="Emphasis" w:qFormat="1"/>
+    <w:lsdException w:name="Document Map" w:semiHidden="1" w:unhideWhenUsed="1"/>
+    <w:lsdException w:name="Plain Text" w:semiHidden="1" w:unhideWhenUsed="1"/>
+    <w:lsdException w:name="E-mail Signature" w:semiHidden="1" w:unhideWhenUsed="1"/>
+    <w:lsdException w:name="HTML Top of Form" w:semiHidden="1" w:unhideWhenUsed="1"/>
+    <w:lsdException w:name="HTML Bottom of Form" w:semiHidden="1" w:unhideWhenUsed="1"/>
+    <w:lsdException w:name="Normal (Web)" w:semiHidden="1" w:unhideWhenUsed="1"/>
+    <w:lsdException w:name="HTML Acronym" w:semiHidden="1" w:unhideWhenUsed="1"/>
+    <w:lsdException w:name="HTML Address" w:semiHidden="1" w:unhideWhenUsed="1"/>
+    <w:lsdException w:name="HTML Cite" w:semiHidden="1" w:unhideWhenUsed="1"/>
+    <w:lsdException w:name="HTML Code" w:semiHidden="1" w:unhideWhenUsed="1"/>
+    <w:lsdException w:name="HTML Definition" w:semiHidden="1" w:unhideWhenUsed="1"/>
+    <w:lsdException w:name="HTML Keyboard" w:semiHidden="1" w:unhideWhenUsed="1"/>
+    <w:lsdException w:name="HTML Preformatted" w:semiHidden="1" w:unhideWhenUsed="1"/>
+    <w:lsdException w:name="HTML Sample" w:semiHidden="1" w:unhideWhenUsed="1"/>
+    <w:lsdException w:name="HTML Typewriter" w:semiHidden="1" w:unhideWhenUsed="1"/>
+    <w:lsdException w:name="HTML Variable" w:semiHidden="1" w:unhideWhenUsed="1"/>
     <w:lsdException w:name="Normal Table" w:semiHidden="1" w:unhideWhenUsed="1"/>
+    <w:lsdException w:name="annotation subject" w:semiHidden="1" w:unhideWhenUsed="1"/>
+    <w:lsdException w:name="No List" w:semiHidden="1" w:unhideWhenUsed="1"/>
+    <w:lsdException w:name="Outline List 1" w:semiHidden="1" w:unhideWhenUsed="1"/>
+    <w:lsdException w:name="Outline List 2" w:semiHidden="1" w:unhideWhenUsed="1"/>
+    <w:lsdException w:name="Outline List 3" w:semiHidden="1" w:unhideWhenUsed="1"/>
     <w:lsdException w:name="Table Simple 1" w:semiHidden="1" w:unhideWhenUsed="1"/>
     <w:lsdException w:name="Table Simple 2" w:semiHidden="1" w:unhideWhenUsed="1"/>
     <w:lsdException w:name="Table Simple 3" w:semiHidden="1" w:unhideWhenUsed="1"/>
@@ -6262,6 +6757,7 @@
     <w:lsdException w:name="Table Web 1" w:semiHidden="1" w:unhideWhenUsed="1"/>
     <w:lsdException w:name="Table Web 2" w:semiHidden="1" w:unhideWhenUsed="1"/>
     <w:lsdException w:name="Table Web 3" w:semiHidden="1" w:unhideWhenUsed="1"/>
+    <w:lsdException w:name="Balloon Text" w:semiHidden="1" w:unhideWhenUsed="1"/>
     <w:lsdException w:name="Table Theme" w:semiHidden="1" w:unhideWhenUsed="1"/>
     <w:lsdException w:name="Placeholder Text" w:semiHidden="1" w:uiPriority="99"/>
     <w:lsdException w:name="No Spacing" w:uiPriority="1" w:qFormat="1"/>
@@ -6374,6 +6870,110 @@
     <w:lsdException w:name="Book Title" w:uiPriority="33" w:qFormat="1"/>
     <w:lsdException w:name="Bibliography" w:semiHidden="1" w:uiPriority="37" w:unhideWhenUsed="1"/>
     <w:lsdException w:name="TOC Heading" w:semiHidden="1" w:uiPriority="39" w:unhideWhenUsed="1" w:qFormat="1"/>
+    <w:lsdException w:name="Plain Table 1" w:uiPriority="41"/>
+    <w:lsdException w:name="Plain Table 2" w:uiPriority="42"/>
+    <w:lsdException w:name="Plain Table 3" w:uiPriority="43"/>
+    <w:lsdException w:name="Plain Table 4" w:uiPriority="44"/>
+    <w:lsdException w:name="Plain Table 5" w:uiPriority="45"/>
+    <w:lsdException w:name="Grid Table Light" w:uiPriority="40"/>
+    <w:lsdException w:name="Grid Table 1 Light" w:uiPriority="46"/>
+    <w:lsdException w:name="Grid Table 2" w:uiPriority="47"/>
+    <w:lsdException w:name="Grid Table 3" w:uiPriority="48"/>
+    <w:lsdException w:name="Grid Table 4" w:uiPriority="49"/>
+    <w:lsdException w:name="Grid Table 5 Dark" w:uiPriority="50"/>
+    <w:lsdException w:name="Grid Table 6 Colorful" w:uiPriority="51"/>
+    <w:lsdException w:name="Grid Table 7 Colorful" w:uiPriority="52"/>
+    <w:lsdException w:name="Grid Table 1 Light Accent 1" w:uiPriority="46"/>
+    <w:lsdException w:name="Grid Table 2 Accent 1" w:uiPriority="47"/>
+    <w:lsdException w:name="Grid Table 3 Accent 1" w:uiPriority="48"/>
+    <w:lsdException w:name="Grid Table 4 Accent 1" w:uiPriority="49"/>
+    <w:lsdException w:name="Grid Table 5 Dark Accent 1" w:uiPriority="50"/>
+    <w:lsdException w:name="Grid Table 6 Colorful Accent 1" w:uiPriority="51"/>
+    <w:lsdException w:name="Grid Table 7 Colorful Accent 1" w:uiPriority="52"/>
+    <w:lsdException w:name="Grid Table 1 Light Accent 2" w:uiPriority="46"/>
+    <w:lsdException w:name="Grid Table 2 Accent 2" w:uiPriority="47"/>
+    <w:lsdException w:name="Grid Table 3 Accent 2" w:uiPriority="48"/>
+    <w:lsdException w:name="Grid Table 4 Accent 2" w:uiPriority="49"/>
+    <w:lsdException w:name="Grid Table 5 Dark Accent 2" w:uiPriority="50"/>
+    <w:lsdException w:name="Grid Table 6 Colorful Accent 2" w:uiPriority="51"/>
+    <w:lsdException w:name="Grid Table 7 Colorful Accent 2" w:uiPriority="52"/>
+    <w:lsdException w:name="Grid Table 1 Light Accent 3" w:uiPriority="46"/>
+    <w:lsdException w:name="Grid Table 2 Accent 3" w:uiPriority="47"/>
+    <w:lsdException w:name="Grid Table 3 Accent 3" w:uiPriority="48"/>
+    <w:lsdException w:name="Grid Table 4 Accent 3" w:uiPriority="49"/>
+    <w:lsdException w:name="Grid Table 5 Dark Accent 3" w:uiPriority="50"/>
+    <w:lsdException w:name="Grid Table 6 Colorful Accent 3" w:uiPriority="51"/>
+    <w:lsdException w:name="Grid Table 7 Colorful Accent 3" w:uiPriority="52"/>
+    <w:lsdException w:name="Grid Table 1 Light Accent 4" w:uiPriority="46"/>
+    <w:lsdException w:name="Grid Table 2 Accent 4" w:uiPriority="47"/>
+    <w:lsdException w:name="Grid Table 3 Accent 4" w:uiPriority="48"/>
+    <w:lsdException w:name="Grid Table 4 Accent 4" w:uiPriority="49"/>
+    <w:lsdException w:name="Grid Table 5 Dark Accent 4" w:uiPriority="50"/>
+    <w:lsdException w:name="Grid Table 6 Colorful Accent 4" w:uiPriority="51"/>
+    <w:lsdException w:name="Grid Table 7 Colorful Accent 4" w:uiPriority="52"/>
+    <w:lsdException w:name="Grid Table 1 Light Accent 5" w:uiPriority="46"/>
+    <w:lsdException w:name="Grid Table 2 Accent 5" w:uiPriority="47"/>
+    <w:lsdException w:name="Grid Table 3 Accent 5" w:uiPriority="48"/>
+    <w:lsdException w:name="Grid Table 4 Accent 5" w:uiPriority="49"/>
+    <w:lsdException w:name="Grid Table 5 Dark Accent 5" w:uiPriority="50"/>
+    <w:lsdException w:name="Grid Table 6 Colorful Accent 5" w:uiPriority="51"/>
+    <w:lsdException w:name="Grid Table 7 Colorful Accent 5" w:uiPriority="52"/>
+    <w:lsdException w:name="Grid Table 1 Light Accent 6" w:uiPriority="46"/>
+    <w:lsdException w:name="Grid Table 2 Accent 6" w:uiPriority="47"/>
+    <w:lsdException w:name="Grid Table 3 Accent 6" w:uiPriority="48"/>
+    <w:lsdException w:name="Grid Table 4 Accent 6" w:uiPriority="49"/>
+    <w:lsdException w:name="Grid Table 5 Dark Accent 6" w:uiPriority="50"/>
+    <w:lsdException w:name="Grid Table 6 Colorful Accent 6" w:uiPriority="51"/>
+    <w:lsdException w:name="Grid Table 7 Colorful Accent 6" w:uiPriority="52"/>
+    <w:lsdException w:name="List Table 1 Light" w:uiPriority="46"/>
+    <w:lsdException w:name="List Table 2" w:uiPriority="47"/>
+    <w:lsdException w:name="List Table 3" w:uiPriority="48"/>
+    <w:lsdException w:name="List Table 4" w:uiPriority="49"/>
+    <w:lsdException w:name="List Table 5 Dark" w:uiPriority="50"/>
+    <w:lsdException w:name="List Table 6 Colorful" w:uiPriority="51"/>
+    <w:lsdException w:name="List Table 7 Colorful" w:uiPriority="52"/>
+    <w:lsdException w:name="List Table 1 Light Accent 1" w:uiPriority="46"/>
+    <w:lsdException w:name="List Table 2 Accent 1" w:uiPriority="47"/>
+    <w:lsdException w:name="List Table 3 Accent 1" w:uiPriority="48"/>
+    <w:lsdException w:name="List Table 4 Accent 1" w:uiPriority="49"/>
+    <w:lsdException w:name="List Table 5 Dark Accent 1" w:uiPriority="50"/>
+    <w:lsdException w:name="List Table 6 Colorful Accent 1" w:uiPriority="51"/>
+    <w:lsdException w:name="List Table 7 Colorful Accent 1" w:uiPriority="52"/>
+    <w:lsdException w:name="List Table 1 Light Accent 2" w:uiPriority="46"/>
+    <w:lsdException w:name="List Table 2 Accent 2" w:uiPriority="47"/>
+    <w:lsdException w:name="List Table 3 Accent 2" w:uiPriority="48"/>
+    <w:lsdException w:name="List Table 4 Accent 2" w:uiPriority="49"/>
+    <w:lsdException w:name="List Table 5 Dark Accent 2" w:uiPriority="50"/>
+    <w:lsdException w:name="List Table 6 Colorful Accent 2" w:uiPriority="51"/>
+    <w:lsdException w:name="List Table 7 Colorful Accent 2" w:uiPriority="52"/>
+    <w:lsdException w:name="List Table 1 Light Accent 3" w:uiPriority="46"/>
+    <w:lsdException w:name="List Table 2 Accent 3" w:uiPriority="47"/>
+    <w:lsdException w:name="List Table 3 Accent 3" w:uiPriority="48"/>
+    <w:lsdException w:name="List Table 4 Accent 3" w:uiPriority="49"/>
+    <w:lsdException w:name="List Table 5 Dark Accent 3" w:uiPriority="50"/>
+    <w:lsdException w:name="List Table 6 Colorful Accent 3" w:uiPriority="51"/>
+    <w:lsdException w:name="List Table 7 Colorful Accent 3" w:uiPriority="52"/>
+    <w:lsdException w:name="List Table 1 Light Accent 4" w:uiPriority="46"/>
+    <w:lsdException w:name="List Table 2 Accent 4" w:uiPriority="47"/>
+    <w:lsdException w:name="List Table 3 Accent 4" w:uiPriority="48"/>
+    <w:lsdException w:name="List Table 4 Accent 4" w:uiPriority="49"/>
+    <w:lsdException w:name="List Table 5 Dark Accent 4" w:uiPriority="50"/>
+    <w:lsdException w:name="List Table 6 Colorful Accent 4" w:uiPriority="51"/>
+    <w:lsdException w:name="List Table 7 Colorful Accent 4" w:uiPriority="52"/>
+    <w:lsdException w:name="List Table 1 Light Accent 5" w:uiPriority="46"/>
+    <w:lsdException w:name="List Table 2 Accent 5" w:uiPriority="47"/>
+    <w:lsdException w:name="List Table 3 Accent 5" w:uiPriority="48"/>
+    <w:lsdException w:name="List Table 4 Accent 5" w:uiPriority="49"/>
+    <w:lsdException w:name="List Table 5 Dark Accent 5" w:uiPriority="50"/>
+    <w:lsdException w:name="List Table 6 Colorful Accent 5" w:uiPriority="51"/>
+    <w:lsdException w:name="List Table 7 Colorful Accent 5" w:uiPriority="52"/>
+    <w:lsdException w:name="List Table 1 Light Accent 6" w:uiPriority="46"/>
+    <w:lsdException w:name="List Table 2 Accent 6" w:uiPriority="47"/>
+    <w:lsdException w:name="List Table 3 Accent 6" w:uiPriority="48"/>
+    <w:lsdException w:name="List Table 4 Accent 6" w:uiPriority="49"/>
+    <w:lsdException w:name="List Table 5 Dark Accent 6" w:uiPriority="50"/>
+    <w:lsdException w:name="List Table 6 Colorful Accent 6" w:uiPriority="51"/>
+    <w:lsdException w:name="List Table 7 Colorful Accent 6" w:uiPriority="52"/>
   </w:latentStyles>
   <w:style w:type="paragraph" w:default="1" w:styleId="Normal">
     <w:name w:val="Normal"/>
@@ -6930,7 +7530,6 @@
       <w:spacing w:line="240" w:lineRule="atLeast"/>
     </w:pPr>
     <w:tblPr>
-      <w:tblInd w:w="0" w:type="dxa"/>
       <w:tblBorders>
         <w:top w:val="single" w:sz="4" w:space="0" w:color="auto"/>
         <w:left w:val="single" w:sz="4" w:space="0" w:color="auto"/>
@@ -6939,807 +7538,6 @@
         <w:insideH w:val="single" w:sz="4" w:space="0" w:color="auto"/>
         <w:insideV w:val="single" w:sz="4" w:space="0" w:color="auto"/>
       </w:tblBorders>
-      <w:tblCellMar>
-        <w:top w:w="0" w:type="dxa"/>
-        <w:left w:w="108" w:type="dxa"/>
-        <w:bottom w:w="0" w:type="dxa"/>
-        <w:right w:w="108" w:type="dxa"/>
-      </w:tblCellMar>
-    </w:tblPr>
-  </w:style>
-  <w:style w:type="paragraph" w:styleId="ListParagraph">
-    <w:name w:val="List Paragraph"/>
-    <w:basedOn w:val="Normal"/>
-    <w:uiPriority w:val="34"/>
-    <w:qFormat/>
-    <w:rsid w:val="00F34456"/>
-    <w:pPr>
-      <w:ind w:left="720"/>
-      <w:contextualSpacing/>
-    </w:pPr>
-  </w:style>
-  <w:style w:type="paragraph" w:styleId="BalloonText">
-    <w:name w:val="Balloon Text"/>
-    <w:basedOn w:val="Normal"/>
-    <w:link w:val="BalloonTextChar"/>
-    <w:rsid w:val="003A5A2F"/>
-    <w:pPr>
-      <w:spacing w:line="240" w:lineRule="auto"/>
-    </w:pPr>
-    <w:rPr>
-      <w:rFonts w:ascii="Tahoma" w:hAnsi="Tahoma" w:cs="Tahoma"/>
-      <w:sz w:val="16"/>
-      <w:szCs w:val="16"/>
-    </w:rPr>
-  </w:style>
-  <w:style w:type="character" w:customStyle="1" w:styleId="BalloonTextChar">
-    <w:name w:val="Balloon Text Char"/>
-    <w:basedOn w:val="DefaultParagraphFont"/>
-    <w:link w:val="BalloonText"/>
-    <w:rsid w:val="003A5A2F"/>
-    <w:rPr>
-      <w:rFonts w:ascii="Tahoma" w:hAnsi="Tahoma" w:cs="Tahoma"/>
-      <w:sz w:val="16"/>
-      <w:szCs w:val="16"/>
-      <w:lang w:val="en-US" w:eastAsia="en-US"/>
-    </w:rPr>
-  </w:style>
-</w:styles>
-</file>
-
-<file path=word/stylesWithEffects.xml><?xml version="1.0" encoding="utf-8"?>
-<w:styles xmlns:wpc="http://schemas.microsoft.com/office/word/2010/wordprocessingCanvas" xmlns:mc="http://schemas.openxmlformats.org/markup-compatibility/2006" xmlns:o="urn:schemas-microsoft-com:office:office" xmlns:r="http://schemas.openxmlformats.org/officeDocument/2006/relationships" xmlns:m="http://schemas.openxmlformats.org/officeDocument/2006/math" xmlns:v="urn:schemas-microsoft-com:vml" xmlns:wp14="http://schemas.microsoft.com/office/word/2010/wordprocessingDrawing" xmlns:wp="http://schemas.openxmlformats.org/drawingml/2006/wordprocessingDrawing" xmlns:w10="urn:schemas-microsoft-com:office:word" xmlns:w="http://schemas.openxmlformats.org/wordprocessingml/2006/main" xmlns:w14="http://schemas.microsoft.com/office/word/2010/wordml" xmlns:wpg="http://schemas.microsoft.com/office/word/2010/wordprocessingGroup" xmlns:wpi="http://schemas.microsoft.com/office/word/2010/wordprocessingInk" xmlns:wne="http://schemas.microsoft.com/office/word/2006/wordml" xmlns:wps="http://schemas.microsoft.com/office/word/2010/wordprocessingShape" mc:Ignorable="w14 wp14">
-  <w:docDefaults>
-    <w:rPrDefault>
-      <w:rPr>
-        <w:rFonts w:ascii="Times New Roman" w:eastAsia="Times New Roman" w:hAnsi="Times New Roman" w:cs="Times New Roman"/>
-        <w:lang w:val="en-GB" w:eastAsia="en-GB" w:bidi="ar-SA"/>
-      </w:rPr>
-    </w:rPrDefault>
-    <w:pPrDefault/>
-  </w:docDefaults>
-  <w:latentStyles w:defLockedState="0" w:defUIPriority="0" w:defSemiHidden="0" w:defUnhideWhenUsed="0" w:defQFormat="0" w:count="267">
-    <w:lsdException w:name="Normal" w:qFormat="1"/>
-    <w:lsdException w:name="heading 1" w:qFormat="1"/>
-    <w:lsdException w:name="heading 2" w:qFormat="1"/>
-    <w:lsdException w:name="heading 3" w:qFormat="1"/>
-    <w:lsdException w:name="heading 4" w:qFormat="1"/>
-    <w:lsdException w:name="heading 5" w:qFormat="1"/>
-    <w:lsdException w:name="heading 6" w:qFormat="1"/>
-    <w:lsdException w:name="heading 7" w:qFormat="1"/>
-    <w:lsdException w:name="heading 8" w:qFormat="1"/>
-    <w:lsdException w:name="heading 9" w:qFormat="1"/>
-    <w:lsdException w:name="caption" w:semiHidden="1" w:unhideWhenUsed="1" w:qFormat="1"/>
-    <w:lsdException w:name="Title" w:qFormat="1"/>
-    <w:lsdException w:name="Subtitle" w:qFormat="1"/>
-    <w:lsdException w:name="Strong" w:qFormat="1"/>
-    <w:lsdException w:name="Emphasis" w:qFormat="1"/>
-    <w:lsdException w:name="Normal Table" w:semiHidden="1" w:unhideWhenUsed="1"/>
-    <w:lsdException w:name="Table Simple 1" w:semiHidden="1" w:unhideWhenUsed="1"/>
-    <w:lsdException w:name="Table Simple 2" w:semiHidden="1" w:unhideWhenUsed="1"/>
-    <w:lsdException w:name="Table Simple 3" w:semiHidden="1" w:unhideWhenUsed="1"/>
-    <w:lsdException w:name="Table Classic 1" w:semiHidden="1" w:unhideWhenUsed="1"/>
-    <w:lsdException w:name="Table Classic 2" w:semiHidden="1" w:unhideWhenUsed="1"/>
-    <w:lsdException w:name="Table Classic 3" w:semiHidden="1" w:unhideWhenUsed="1"/>
-    <w:lsdException w:name="Table Classic 4" w:semiHidden="1" w:unhideWhenUsed="1"/>
-    <w:lsdException w:name="Table Colorful 1" w:semiHidden="1" w:unhideWhenUsed="1"/>
-    <w:lsdException w:name="Table Colorful 2" w:semiHidden="1" w:unhideWhenUsed="1"/>
-    <w:lsdException w:name="Table Colorful 3" w:semiHidden="1" w:unhideWhenUsed="1"/>
-    <w:lsdException w:name="Table Columns 1" w:semiHidden="1" w:unhideWhenUsed="1"/>
-    <w:lsdException w:name="Table Columns 2" w:semiHidden="1" w:unhideWhenUsed="1"/>
-    <w:lsdException w:name="Table Columns 3" w:semiHidden="1" w:unhideWhenUsed="1"/>
-    <w:lsdException w:name="Table Columns 4" w:semiHidden="1" w:unhideWhenUsed="1"/>
-    <w:lsdException w:name="Table Columns 5" w:semiHidden="1" w:unhideWhenUsed="1"/>
-    <w:lsdException w:name="Table Grid 1" w:semiHidden="1" w:unhideWhenUsed="1"/>
-    <w:lsdException w:name="Table Grid 2" w:semiHidden="1" w:unhideWhenUsed="1"/>
-    <w:lsdException w:name="Table Grid 3" w:semiHidden="1" w:unhideWhenUsed="1"/>
-    <w:lsdException w:name="Table Grid 4" w:semiHidden="1" w:unhideWhenUsed="1"/>
-    <w:lsdException w:name="Table Grid 5" w:semiHidden="1" w:unhideWhenUsed="1"/>
-    <w:lsdException w:name="Table Grid 6" w:semiHidden="1" w:unhideWhenUsed="1"/>
-    <w:lsdException w:name="Table Grid 7" w:semiHidden="1" w:unhideWhenUsed="1"/>
-    <w:lsdException w:name="Table Grid 8" w:semiHidden="1" w:unhideWhenUsed="1"/>
-    <w:lsdException w:name="Table List 1" w:semiHidden="1" w:unhideWhenUsed="1"/>
-    <w:lsdException w:name="Table List 2" w:semiHidden="1" w:unhideWhenUsed="1"/>
-    <w:lsdException w:name="Table List 3" w:semiHidden="1" w:unhideWhenUsed="1"/>
-    <w:lsdException w:name="Table List 4" w:semiHidden="1" w:unhideWhenUsed="1"/>
-    <w:lsdException w:name="Table List 5" w:semiHidden="1" w:unhideWhenUsed="1"/>
-    <w:lsdException w:name="Table List 6" w:semiHidden="1" w:unhideWhenUsed="1"/>
-    <w:lsdException w:name="Table List 7" w:semiHidden="1" w:unhideWhenUsed="1"/>
-    <w:lsdException w:name="Table List 8" w:semiHidden="1" w:unhideWhenUsed="1"/>
-    <w:lsdException w:name="Table 3D effects 1" w:semiHidden="1" w:unhideWhenUsed="1"/>
-    <w:lsdException w:name="Table 3D effects 2" w:semiHidden="1" w:unhideWhenUsed="1"/>
-    <w:lsdException w:name="Table 3D effects 3" w:semiHidden="1" w:unhideWhenUsed="1"/>
-    <w:lsdException w:name="Table Contemporary" w:semiHidden="1" w:unhideWhenUsed="1"/>
-    <w:lsdException w:name="Table Elegant" w:semiHidden="1" w:unhideWhenUsed="1"/>
-    <w:lsdException w:name="Table Professional" w:semiHidden="1" w:unhideWhenUsed="1"/>
-    <w:lsdException w:name="Table Subtle 1" w:semiHidden="1" w:unhideWhenUsed="1"/>
-    <w:lsdException w:name="Table Subtle 2" w:semiHidden="1" w:unhideWhenUsed="1"/>
-    <w:lsdException w:name="Table Web 1" w:semiHidden="1" w:unhideWhenUsed="1"/>
-    <w:lsdException w:name="Table Web 2" w:semiHidden="1" w:unhideWhenUsed="1"/>
-    <w:lsdException w:name="Table Web 3" w:semiHidden="1" w:unhideWhenUsed="1"/>
-    <w:lsdException w:name="Table Theme" w:semiHidden="1" w:unhideWhenUsed="1"/>
-    <w:lsdException w:name="Placeholder Text" w:semiHidden="1" w:uiPriority="99"/>
-    <w:lsdException w:name="No Spacing" w:uiPriority="1" w:qFormat="1"/>
-    <w:lsdException w:name="Light Shading" w:uiPriority="60"/>
-    <w:lsdException w:name="Light List" w:uiPriority="61"/>
-    <w:lsdException w:name="Light Grid" w:uiPriority="62"/>
-    <w:lsdException w:name="Medium Shading 1" w:uiPriority="63"/>
-    <w:lsdException w:name="Medium Shading 2" w:uiPriority="64"/>
-    <w:lsdException w:name="Medium List 1" w:uiPriority="65"/>
-    <w:lsdException w:name="Medium List 2" w:uiPriority="66"/>
-    <w:lsdException w:name="Medium Grid 1" w:uiPriority="67"/>
-    <w:lsdException w:name="Medium Grid 2" w:uiPriority="68"/>
-    <w:lsdException w:name="Medium Grid 3" w:uiPriority="69"/>
-    <w:lsdException w:name="Dark List" w:uiPriority="70"/>
-    <w:lsdException w:name="Colorful Shading" w:uiPriority="71"/>
-    <w:lsdException w:name="Colorful List" w:uiPriority="72"/>
-    <w:lsdException w:name="Colorful Grid" w:uiPriority="73"/>
-    <w:lsdException w:name="Light Shading Accent 1" w:uiPriority="60"/>
-    <w:lsdException w:name="Light List Accent 1" w:uiPriority="61"/>
-    <w:lsdException w:name="Light Grid Accent 1" w:uiPriority="62"/>
-    <w:lsdException w:name="Medium Shading 1 Accent 1" w:uiPriority="63"/>
-    <w:lsdException w:name="Medium Shading 2 Accent 1" w:uiPriority="64"/>
-    <w:lsdException w:name="Medium List 1 Accent 1" w:uiPriority="65"/>
-    <w:lsdException w:name="Revision" w:semiHidden="1" w:uiPriority="99"/>
-    <w:lsdException w:name="List Paragraph" w:uiPriority="34" w:qFormat="1"/>
-    <w:lsdException w:name="Quote" w:uiPriority="29" w:qFormat="1"/>
-    <w:lsdException w:name="Intense Quote" w:uiPriority="30" w:qFormat="1"/>
-    <w:lsdException w:name="Medium List 2 Accent 1" w:uiPriority="66"/>
-    <w:lsdException w:name="Medium Grid 1 Accent 1" w:uiPriority="67"/>
-    <w:lsdException w:name="Medium Grid 2 Accent 1" w:uiPriority="68"/>
-    <w:lsdException w:name="Medium Grid 3 Accent 1" w:uiPriority="69"/>
-    <w:lsdException w:name="Dark List Accent 1" w:uiPriority="70"/>
-    <w:lsdException w:name="Colorful Shading Accent 1" w:uiPriority="71"/>
-    <w:lsdException w:name="Colorful List Accent 1" w:uiPriority="72"/>
-    <w:lsdException w:name="Colorful Grid Accent 1" w:uiPriority="73"/>
-    <w:lsdException w:name="Light Shading Accent 2" w:uiPriority="60"/>
-    <w:lsdException w:name="Light List Accent 2" w:uiPriority="61"/>
-    <w:lsdException w:name="Light Grid Accent 2" w:uiPriority="62"/>
-    <w:lsdException w:name="Medium Shading 1 Accent 2" w:uiPriority="63"/>
-    <w:lsdException w:name="Medium Shading 2 Accent 2" w:uiPriority="64"/>
-    <w:lsdException w:name="Medium List 1 Accent 2" w:uiPriority="65"/>
-    <w:lsdException w:name="Medium List 2 Accent 2" w:uiPriority="66"/>
-    <w:lsdException w:name="Medium Grid 1 Accent 2" w:uiPriority="67"/>
-    <w:lsdException w:name="Medium Grid 2 Accent 2" w:uiPriority="68"/>
-    <w:lsdException w:name="Medium Grid 3 Accent 2" w:uiPriority="69"/>
-    <w:lsdException w:name="Dark List Accent 2" w:uiPriority="70"/>
-    <w:lsdException w:name="Colorful Shading Accent 2" w:uiPriority="71"/>
-    <w:lsdException w:name="Colorful List Accent 2" w:uiPriority="72"/>
-    <w:lsdException w:name="Colorful Grid Accent 2" w:uiPriority="73"/>
-    <w:lsdException w:name="Light Shading Accent 3" w:uiPriority="60"/>
-    <w:lsdException w:name="Light List Accent 3" w:uiPriority="61"/>
-    <w:lsdException w:name="Light Grid Accent 3" w:uiPriority="62"/>
-    <w:lsdException w:name="Medium Shading 1 Accent 3" w:uiPriority="63"/>
-    <w:lsdException w:name="Medium Shading 2 Accent 3" w:uiPriority="64"/>
-    <w:lsdException w:name="Medium List 1 Accent 3" w:uiPriority="65"/>
-    <w:lsdException w:name="Medium List 2 Accent 3" w:uiPriority="66"/>
-    <w:lsdException w:name="Medium Grid 1 Accent 3" w:uiPriority="67"/>
-    <w:lsdException w:name="Medium Grid 2 Accent 3" w:uiPriority="68"/>
-    <w:lsdException w:name="Medium Grid 3 Accent 3" w:uiPriority="69"/>
-    <w:lsdException w:name="Dark List Accent 3" w:uiPriority="70"/>
-    <w:lsdException w:name="Colorful Shading Accent 3" w:uiPriority="71"/>
-    <w:lsdException w:name="Colorful List Accent 3" w:uiPriority="72"/>
-    <w:lsdException w:name="Colorful Grid Accent 3" w:uiPriority="73"/>
-    <w:lsdException w:name="Light Shading Accent 4" w:uiPriority="60"/>
-    <w:lsdException w:name="Light List Accent 4" w:uiPriority="61"/>
-    <w:lsdException w:name="Light Grid Accent 4" w:uiPriority="62"/>
-    <w:lsdException w:name="Medium Shading 1 Accent 4" w:uiPriority="63"/>
-    <w:lsdException w:name="Medium Shading 2 Accent 4" w:uiPriority="64"/>
-    <w:lsdException w:name="Medium List 1 Accent 4" w:uiPriority="65"/>
-    <w:lsdException w:name="Medium List 2 Accent 4" w:uiPriority="66"/>
-    <w:lsdException w:name="Medium Grid 1 Accent 4" w:uiPriority="67"/>
-    <w:lsdException w:name="Medium Grid 2 Accent 4" w:uiPriority="68"/>
-    <w:lsdException w:name="Medium Grid 3 Accent 4" w:uiPriority="69"/>
-    <w:lsdException w:name="Dark List Accent 4" w:uiPriority="70"/>
-    <w:lsdException w:name="Colorful Shading Accent 4" w:uiPriority="71"/>
-    <w:lsdException w:name="Colorful List Accent 4" w:uiPriority="72"/>
-    <w:lsdException w:name="Colorful Grid Accent 4" w:uiPriority="73"/>
-    <w:lsdException w:name="Light Shading Accent 5" w:uiPriority="60"/>
-    <w:lsdException w:name="Light List Accent 5" w:uiPriority="61"/>
-    <w:lsdException w:name="Light Grid Accent 5" w:uiPriority="62"/>
-    <w:lsdException w:name="Medium Shading 1 Accent 5" w:uiPriority="63"/>
-    <w:lsdException w:name="Medium Shading 2 Accent 5" w:uiPriority="64"/>
-    <w:lsdException w:name="Medium List 1 Accent 5" w:uiPriority="65"/>
-    <w:lsdException w:name="Medium List 2 Accent 5" w:uiPriority="66"/>
-    <w:lsdException w:name="Medium Grid 1 Accent 5" w:uiPriority="67"/>
-    <w:lsdException w:name="Medium Grid 2 Accent 5" w:uiPriority="68"/>
-    <w:lsdException w:name="Medium Grid 3 Accent 5" w:uiPriority="69"/>
-    <w:lsdException w:name="Dark List Accent 5" w:uiPriority="70"/>
-    <w:lsdException w:name="Colorful Shading Accent 5" w:uiPriority="71"/>
-    <w:lsdException w:name="Colorful List Accent 5" w:uiPriority="72"/>
-    <w:lsdException w:name="Colorful Grid Accent 5" w:uiPriority="73"/>
-    <w:lsdException w:name="Light Shading Accent 6" w:uiPriority="60"/>
-    <w:lsdException w:name="Light List Accent 6" w:uiPriority="61"/>
-    <w:lsdException w:name="Light Grid Accent 6" w:uiPriority="62"/>
-    <w:lsdException w:name="Medium Shading 1 Accent 6" w:uiPriority="63"/>
-    <w:lsdException w:name="Medium Shading 2 Accent 6" w:uiPriority="64"/>
-    <w:lsdException w:name="Medium List 1 Accent 6" w:uiPriority="65"/>
-    <w:lsdException w:name="Medium List 2 Accent 6" w:uiPriority="66"/>
-    <w:lsdException w:name="Medium Grid 1 Accent 6" w:uiPriority="67"/>
-    <w:lsdException w:name="Medium Grid 2 Accent 6" w:uiPriority="68"/>
-    <w:lsdException w:name="Medium Grid 3 Accent 6" w:uiPriority="69"/>
-    <w:lsdException w:name="Dark List Accent 6" w:uiPriority="70"/>
-    <w:lsdException w:name="Colorful Shading Accent 6" w:uiPriority="71"/>
-    <w:lsdException w:name="Colorful List Accent 6" w:uiPriority="72"/>
-    <w:lsdException w:name="Colorful Grid Accent 6" w:uiPriority="73"/>
-    <w:lsdException w:name="Subtle Emphasis" w:uiPriority="19" w:qFormat="1"/>
-    <w:lsdException w:name="Intense Emphasis" w:uiPriority="21" w:qFormat="1"/>
-    <w:lsdException w:name="Subtle Reference" w:uiPriority="31" w:qFormat="1"/>
-    <w:lsdException w:name="Intense Reference" w:uiPriority="32" w:qFormat="1"/>
-    <w:lsdException w:name="Book Title" w:uiPriority="33" w:qFormat="1"/>
-    <w:lsdException w:name="Bibliography" w:semiHidden="1" w:uiPriority="37" w:unhideWhenUsed="1"/>
-    <w:lsdException w:name="TOC Heading" w:semiHidden="1" w:uiPriority="39" w:unhideWhenUsed="1" w:qFormat="1"/>
-  </w:latentStyles>
-  <w:style w:type="paragraph" w:default="1" w:styleId="Normal">
-    <w:name w:val="Normal"/>
-    <w:qFormat/>
-    <w:rsid w:val="00FD33A9"/>
-    <w:pPr>
-      <w:widowControl w:val="0"/>
-      <w:spacing w:line="240" w:lineRule="atLeast"/>
-    </w:pPr>
-    <w:rPr>
-      <w:sz w:val="24"/>
-      <w:lang w:val="en-US" w:eastAsia="en-US"/>
-    </w:rPr>
-  </w:style>
-  <w:style w:type="paragraph" w:styleId="Heading1">
-    <w:name w:val="heading 1"/>
-    <w:basedOn w:val="Normal"/>
-    <w:next w:val="Normal"/>
-    <w:qFormat/>
-    <w:pPr>
-      <w:keepNext/>
-      <w:numPr>
-        <w:numId w:val="1"/>
-      </w:numPr>
-      <w:spacing w:before="120" w:after="60"/>
-      <w:outlineLvl w:val="0"/>
-    </w:pPr>
-    <w:rPr>
-      <w:rFonts w:ascii="Arial" w:hAnsi="Arial"/>
-      <w:b/>
-    </w:rPr>
-  </w:style>
-  <w:style w:type="paragraph" w:styleId="Heading2">
-    <w:name w:val="heading 2"/>
-    <w:basedOn w:val="Heading1"/>
-    <w:next w:val="Normal"/>
-    <w:qFormat/>
-    <w:pPr>
-      <w:numPr>
-        <w:ilvl w:val="1"/>
-      </w:numPr>
-      <w:outlineLvl w:val="1"/>
-    </w:pPr>
-    <w:rPr>
-      <w:sz w:val="20"/>
-    </w:rPr>
-  </w:style>
-  <w:style w:type="paragraph" w:styleId="Heading3">
-    <w:name w:val="heading 3"/>
-    <w:basedOn w:val="Heading1"/>
-    <w:next w:val="Normal"/>
-    <w:qFormat/>
-    <w:pPr>
-      <w:numPr>
-        <w:ilvl w:val="2"/>
-      </w:numPr>
-      <w:outlineLvl w:val="2"/>
-    </w:pPr>
-    <w:rPr>
-      <w:b w:val="0"/>
-      <w:i/>
-      <w:sz w:val="20"/>
-    </w:rPr>
-  </w:style>
-  <w:style w:type="paragraph" w:styleId="Heading4">
-    <w:name w:val="heading 4"/>
-    <w:basedOn w:val="Heading1"/>
-    <w:next w:val="Normal"/>
-    <w:qFormat/>
-    <w:pPr>
-      <w:numPr>
-        <w:ilvl w:val="3"/>
-      </w:numPr>
-      <w:outlineLvl w:val="3"/>
-    </w:pPr>
-    <w:rPr>
-      <w:b w:val="0"/>
-      <w:sz w:val="20"/>
-    </w:rPr>
-  </w:style>
-  <w:style w:type="paragraph" w:styleId="Heading5">
-    <w:name w:val="heading 5"/>
-    <w:basedOn w:val="Normal"/>
-    <w:next w:val="Normal"/>
-    <w:qFormat/>
-    <w:pPr>
-      <w:numPr>
-        <w:ilvl w:val="4"/>
-        <w:numId w:val="1"/>
-      </w:numPr>
-      <w:spacing w:before="240" w:after="60"/>
-      <w:outlineLvl w:val="4"/>
-    </w:pPr>
-    <w:rPr>
-      <w:sz w:val="22"/>
-    </w:rPr>
-  </w:style>
-  <w:style w:type="paragraph" w:styleId="Heading6">
-    <w:name w:val="heading 6"/>
-    <w:basedOn w:val="Normal"/>
-    <w:next w:val="Normal"/>
-    <w:qFormat/>
-    <w:pPr>
-      <w:numPr>
-        <w:ilvl w:val="5"/>
-        <w:numId w:val="1"/>
-      </w:numPr>
-      <w:spacing w:before="240" w:after="60"/>
-      <w:outlineLvl w:val="5"/>
-    </w:pPr>
-    <w:rPr>
-      <w:i/>
-      <w:sz w:val="22"/>
-    </w:rPr>
-  </w:style>
-  <w:style w:type="paragraph" w:styleId="Heading7">
-    <w:name w:val="heading 7"/>
-    <w:basedOn w:val="Normal"/>
-    <w:next w:val="Normal"/>
-    <w:qFormat/>
-    <w:pPr>
-      <w:numPr>
-        <w:ilvl w:val="6"/>
-        <w:numId w:val="1"/>
-      </w:numPr>
-      <w:spacing w:before="240" w:after="60"/>
-      <w:outlineLvl w:val="6"/>
-    </w:pPr>
-  </w:style>
-  <w:style w:type="paragraph" w:styleId="Heading8">
-    <w:name w:val="heading 8"/>
-    <w:basedOn w:val="Normal"/>
-    <w:next w:val="Normal"/>
-    <w:qFormat/>
-    <w:pPr>
-      <w:numPr>
-        <w:ilvl w:val="7"/>
-        <w:numId w:val="1"/>
-      </w:numPr>
-      <w:spacing w:before="240" w:after="60"/>
-      <w:outlineLvl w:val="7"/>
-    </w:pPr>
-    <w:rPr>
-      <w:i/>
-    </w:rPr>
-  </w:style>
-  <w:style w:type="paragraph" w:styleId="Heading9">
-    <w:name w:val="heading 9"/>
-    <w:basedOn w:val="Normal"/>
-    <w:next w:val="Normal"/>
-    <w:qFormat/>
-    <w:pPr>
-      <w:numPr>
-        <w:ilvl w:val="8"/>
-        <w:numId w:val="1"/>
-      </w:numPr>
-      <w:spacing w:before="240" w:after="60"/>
-      <w:outlineLvl w:val="8"/>
-    </w:pPr>
-    <w:rPr>
-      <w:b/>
-      <w:i/>
-      <w:sz w:val="18"/>
-    </w:rPr>
-  </w:style>
-  <w:style w:type="character" w:default="1" w:styleId="DefaultParagraphFont">
-    <w:name w:val="Default Paragraph Font"/>
-    <w:uiPriority w:val="1"/>
-    <w:semiHidden/>
-    <w:unhideWhenUsed/>
-  </w:style>
-  <w:style w:type="table" w:default="1" w:styleId="TableNormal">
-    <w:name w:val="Normal Table"/>
-    <w:uiPriority w:val="99"/>
-    <w:semiHidden/>
-    <w:unhideWhenUsed/>
-    <w:tblPr>
-      <w:tblInd w:w="0" w:type="dxa"/>
-      <w:tblCellMar>
-        <w:top w:w="0" w:type="dxa"/>
-        <w:left w:w="108" w:type="dxa"/>
-        <w:bottom w:w="0" w:type="dxa"/>
-        <w:right w:w="108" w:type="dxa"/>
-      </w:tblCellMar>
-    </w:tblPr>
-  </w:style>
-  <w:style w:type="numbering" w:default="1" w:styleId="NoList">
-    <w:name w:val="No List"/>
-    <w:uiPriority w:val="99"/>
-    <w:semiHidden/>
-    <w:unhideWhenUsed/>
-  </w:style>
-  <w:style w:type="paragraph" w:customStyle="1" w:styleId="Paragraph2">
-    <w:name w:val="Paragraph2"/>
-    <w:basedOn w:val="Normal"/>
-    <w:pPr>
-      <w:spacing w:before="80"/>
-      <w:ind w:left="720"/>
-      <w:jc w:val="both"/>
-    </w:pPr>
-    <w:rPr>
-      <w:color w:val="000000"/>
-      <w:lang w:val="en-AU"/>
-    </w:rPr>
-  </w:style>
-  <w:style w:type="paragraph" w:styleId="Title">
-    <w:name w:val="Title"/>
-    <w:basedOn w:val="Normal"/>
-    <w:next w:val="Normal"/>
-    <w:qFormat/>
-    <w:pPr>
-      <w:spacing w:line="240" w:lineRule="auto"/>
-      <w:jc w:val="center"/>
-    </w:pPr>
-    <w:rPr>
-      <w:rFonts w:ascii="Arial" w:hAnsi="Arial"/>
-      <w:b/>
-      <w:sz w:val="36"/>
-    </w:rPr>
-  </w:style>
-  <w:style w:type="paragraph" w:styleId="Subtitle">
-    <w:name w:val="Subtitle"/>
-    <w:basedOn w:val="Normal"/>
-    <w:qFormat/>
-    <w:pPr>
-      <w:spacing w:after="60"/>
-      <w:jc w:val="center"/>
-    </w:pPr>
-    <w:rPr>
-      <w:rFonts w:ascii="Arial" w:hAnsi="Arial"/>
-      <w:i/>
-      <w:sz w:val="36"/>
-      <w:lang w:val="en-AU"/>
-    </w:rPr>
-  </w:style>
-  <w:style w:type="paragraph" w:styleId="NormalIndent">
-    <w:name w:val="Normal Indent"/>
-    <w:basedOn w:val="Normal"/>
-    <w:pPr>
-      <w:ind w:left="900" w:hanging="900"/>
-    </w:pPr>
-  </w:style>
-  <w:style w:type="paragraph" w:styleId="TOC1">
-    <w:name w:val="toc 1"/>
-    <w:basedOn w:val="Normal"/>
-    <w:next w:val="Normal"/>
-    <w:semiHidden/>
-    <w:pPr>
-      <w:tabs>
-        <w:tab w:val="right" w:pos="9360"/>
-      </w:tabs>
-      <w:spacing w:before="240" w:after="60"/>
-      <w:ind w:right="720"/>
-    </w:pPr>
-  </w:style>
-  <w:style w:type="paragraph" w:styleId="TOC2">
-    <w:name w:val="toc 2"/>
-    <w:basedOn w:val="Normal"/>
-    <w:next w:val="Normal"/>
-    <w:semiHidden/>
-    <w:pPr>
-      <w:tabs>
-        <w:tab w:val="right" w:pos="9360"/>
-      </w:tabs>
-      <w:ind w:left="432" w:right="720"/>
-    </w:pPr>
-  </w:style>
-  <w:style w:type="paragraph" w:styleId="TOC3">
-    <w:name w:val="toc 3"/>
-    <w:basedOn w:val="Normal"/>
-    <w:next w:val="Normal"/>
-    <w:semiHidden/>
-    <w:pPr>
-      <w:tabs>
-        <w:tab w:val="left" w:pos="1440"/>
-        <w:tab w:val="right" w:pos="9360"/>
-      </w:tabs>
-      <w:ind w:left="864"/>
-    </w:pPr>
-  </w:style>
-  <w:style w:type="paragraph" w:styleId="Header">
-    <w:name w:val="header"/>
-    <w:basedOn w:val="Normal"/>
-    <w:pPr>
-      <w:tabs>
-        <w:tab w:val="center" w:pos="4320"/>
-        <w:tab w:val="right" w:pos="8640"/>
-      </w:tabs>
-    </w:pPr>
-  </w:style>
-  <w:style w:type="paragraph" w:styleId="Footer">
-    <w:name w:val="footer"/>
-    <w:basedOn w:val="Normal"/>
-    <w:pPr>
-      <w:tabs>
-        <w:tab w:val="center" w:pos="4320"/>
-        <w:tab w:val="right" w:pos="8640"/>
-      </w:tabs>
-    </w:pPr>
-  </w:style>
-  <w:style w:type="character" w:styleId="PageNumber">
-    <w:name w:val="page number"/>
-    <w:basedOn w:val="DefaultParagraphFont"/>
-  </w:style>
-  <w:style w:type="paragraph" w:customStyle="1" w:styleId="Bullet1">
-    <w:name w:val="Bullet1"/>
-    <w:basedOn w:val="Normal"/>
-    <w:pPr>
-      <w:ind w:left="720" w:hanging="432"/>
-    </w:pPr>
-  </w:style>
-  <w:style w:type="paragraph" w:customStyle="1" w:styleId="Bullet2">
-    <w:name w:val="Bullet2"/>
-    <w:basedOn w:val="Normal"/>
-    <w:pPr>
-      <w:ind w:left="1440" w:hanging="360"/>
-    </w:pPr>
-    <w:rPr>
-      <w:color w:val="000080"/>
-    </w:rPr>
-  </w:style>
-  <w:style w:type="paragraph" w:customStyle="1" w:styleId="Tabletext">
-    <w:name w:val="Tabletext"/>
-    <w:basedOn w:val="Normal"/>
-    <w:pPr>
-      <w:keepLines/>
-      <w:spacing w:after="120"/>
-    </w:pPr>
-  </w:style>
-  <w:style w:type="paragraph" w:styleId="BodyText">
-    <w:name w:val="Body Text"/>
-    <w:basedOn w:val="Normal"/>
-    <w:pPr>
-      <w:keepLines/>
-      <w:spacing w:after="120"/>
-      <w:ind w:left="720"/>
-    </w:pPr>
-  </w:style>
-  <w:style w:type="paragraph" w:styleId="DocumentMap">
-    <w:name w:val="Document Map"/>
-    <w:basedOn w:val="Normal"/>
-    <w:semiHidden/>
-    <w:pPr>
-      <w:shd w:val="clear" w:color="auto" w:fill="000080"/>
-    </w:pPr>
-    <w:rPr>
-      <w:rFonts w:ascii="Tahoma" w:hAnsi="Tahoma"/>
-    </w:rPr>
-  </w:style>
-  <w:style w:type="character" w:styleId="FootnoteReference">
-    <w:name w:val="footnote reference"/>
-    <w:semiHidden/>
-    <w:rPr>
-      <w:sz w:val="20"/>
-      <w:vertAlign w:val="superscript"/>
-    </w:rPr>
-  </w:style>
-  <w:style w:type="paragraph" w:styleId="FootnoteText">
-    <w:name w:val="footnote text"/>
-    <w:basedOn w:val="Normal"/>
-    <w:semiHidden/>
-    <w:pPr>
-      <w:keepNext/>
-      <w:keepLines/>
-      <w:pBdr>
-        <w:bottom w:val="single" w:sz="6" w:space="0" w:color="000000"/>
-      </w:pBdr>
-      <w:spacing w:before="40" w:after="40"/>
-      <w:ind w:left="360" w:hanging="360"/>
-    </w:pPr>
-    <w:rPr>
-      <w:rFonts w:ascii="Helvetica" w:hAnsi="Helvetica"/>
-      <w:sz w:val="16"/>
-    </w:rPr>
-  </w:style>
-  <w:style w:type="paragraph" w:customStyle="1" w:styleId="MainTitle">
-    <w:name w:val="Main Title"/>
-    <w:basedOn w:val="Normal"/>
-    <w:pPr>
-      <w:spacing w:before="480" w:after="60" w:line="240" w:lineRule="auto"/>
-      <w:jc w:val="center"/>
-    </w:pPr>
-    <w:rPr>
-      <w:rFonts w:ascii="Arial" w:hAnsi="Arial"/>
-      <w:b/>
-      <w:kern w:val="28"/>
-      <w:sz w:val="32"/>
-    </w:rPr>
-  </w:style>
-  <w:style w:type="paragraph" w:customStyle="1" w:styleId="Paragraph1">
-    <w:name w:val="Paragraph1"/>
-    <w:basedOn w:val="Normal"/>
-    <w:pPr>
-      <w:spacing w:before="80" w:line="240" w:lineRule="auto"/>
-      <w:jc w:val="both"/>
-    </w:pPr>
-  </w:style>
-  <w:style w:type="paragraph" w:customStyle="1" w:styleId="Paragraph3">
-    <w:name w:val="Paragraph3"/>
-    <w:basedOn w:val="Normal"/>
-    <w:pPr>
-      <w:spacing w:before="80" w:line="240" w:lineRule="auto"/>
-      <w:ind w:left="1530"/>
-      <w:jc w:val="both"/>
-    </w:pPr>
-  </w:style>
-  <w:style w:type="paragraph" w:customStyle="1" w:styleId="Paragraph4">
-    <w:name w:val="Paragraph4"/>
-    <w:basedOn w:val="Normal"/>
-    <w:pPr>
-      <w:spacing w:before="80" w:line="240" w:lineRule="auto"/>
-      <w:ind w:left="2250"/>
-      <w:jc w:val="both"/>
-    </w:pPr>
-  </w:style>
-  <w:style w:type="paragraph" w:styleId="TOC4">
-    <w:name w:val="toc 4"/>
-    <w:basedOn w:val="Normal"/>
-    <w:next w:val="Normal"/>
-    <w:autoRedefine/>
-    <w:semiHidden/>
-    <w:pPr>
-      <w:ind w:left="600"/>
-    </w:pPr>
-  </w:style>
-  <w:style w:type="paragraph" w:styleId="TOC5">
-    <w:name w:val="toc 5"/>
-    <w:basedOn w:val="Normal"/>
-    <w:next w:val="Normal"/>
-    <w:autoRedefine/>
-    <w:semiHidden/>
-    <w:pPr>
-      <w:ind w:left="800"/>
-    </w:pPr>
-  </w:style>
-  <w:style w:type="paragraph" w:styleId="TOC6">
-    <w:name w:val="toc 6"/>
-    <w:basedOn w:val="Normal"/>
-    <w:next w:val="Normal"/>
-    <w:autoRedefine/>
-    <w:semiHidden/>
-    <w:pPr>
-      <w:ind w:left="1000"/>
-    </w:pPr>
-  </w:style>
-  <w:style w:type="paragraph" w:styleId="TOC7">
-    <w:name w:val="toc 7"/>
-    <w:basedOn w:val="Normal"/>
-    <w:next w:val="Normal"/>
-    <w:autoRedefine/>
-    <w:semiHidden/>
-    <w:pPr>
-      <w:ind w:left="1200"/>
-    </w:pPr>
-  </w:style>
-  <w:style w:type="paragraph" w:styleId="TOC8">
-    <w:name w:val="toc 8"/>
-    <w:basedOn w:val="Normal"/>
-    <w:next w:val="Normal"/>
-    <w:autoRedefine/>
-    <w:semiHidden/>
-    <w:pPr>
-      <w:ind w:left="1400"/>
-    </w:pPr>
-  </w:style>
-  <w:style w:type="paragraph" w:styleId="TOC9">
-    <w:name w:val="toc 9"/>
-    <w:basedOn w:val="Normal"/>
-    <w:next w:val="Normal"/>
-    <w:autoRedefine/>
-    <w:semiHidden/>
-    <w:pPr>
-      <w:ind w:left="1600"/>
-    </w:pPr>
-  </w:style>
-  <w:style w:type="paragraph" w:styleId="BodyText2">
-    <w:name w:val="Body Text 2"/>
-    <w:basedOn w:val="Normal"/>
-    <w:rPr>
-      <w:i/>
-      <w:color w:val="0000FF"/>
-    </w:rPr>
-  </w:style>
-  <w:style w:type="paragraph" w:styleId="BodyTextIndent">
-    <w:name w:val="Body Text Indent"/>
-    <w:basedOn w:val="Normal"/>
-    <w:pPr>
-      <w:ind w:left="720"/>
-    </w:pPr>
-    <w:rPr>
-      <w:i/>
-      <w:color w:val="0000FF"/>
-      <w:u w:val="single"/>
-    </w:rPr>
-  </w:style>
-  <w:style w:type="paragraph" w:customStyle="1" w:styleId="Body">
-    <w:name w:val="Body"/>
-    <w:basedOn w:val="Normal"/>
-    <w:pPr>
-      <w:widowControl/>
-      <w:spacing w:before="120" w:line="240" w:lineRule="auto"/>
-      <w:jc w:val="both"/>
-    </w:pPr>
-    <w:rPr>
-      <w:rFonts w:ascii="Book Antiqua" w:hAnsi="Book Antiqua"/>
-    </w:rPr>
-  </w:style>
-  <w:style w:type="paragraph" w:customStyle="1" w:styleId="Bullet">
-    <w:name w:val="Bullet"/>
-    <w:basedOn w:val="Normal"/>
-    <w:pPr>
-      <w:widowControl/>
-      <w:numPr>
-        <w:numId w:val="33"/>
-      </w:numPr>
-      <w:tabs>
-        <w:tab w:val="left" w:pos="720"/>
-      </w:tabs>
-      <w:spacing w:before="120" w:line="240" w:lineRule="auto"/>
-      <w:ind w:right="360"/>
-      <w:jc w:val="both"/>
-    </w:pPr>
-    <w:rPr>
-      <w:rFonts w:ascii="Book Antiqua" w:hAnsi="Book Antiqua"/>
-    </w:rPr>
-  </w:style>
-  <w:style w:type="paragraph" w:customStyle="1" w:styleId="InfoBlue">
-    <w:name w:val="InfoBlue"/>
-    <w:basedOn w:val="Normal"/>
-    <w:next w:val="BodyText"/>
-    <w:autoRedefine/>
-    <w:pPr>
-      <w:spacing w:after="120"/>
-      <w:ind w:left="720"/>
-    </w:pPr>
-    <w:rPr>
-      <w:i/>
-      <w:color w:val="0000FF"/>
-    </w:rPr>
-  </w:style>
-  <w:style w:type="character" w:styleId="Hyperlink">
-    <w:name w:val="Hyperlink"/>
-    <w:rPr>
-      <w:color w:val="0000FF"/>
-      <w:u w:val="single"/>
-    </w:rPr>
-  </w:style>
-  <w:style w:type="table" w:styleId="TableGrid">
-    <w:name w:val="Table Grid"/>
-    <w:basedOn w:val="TableNormal"/>
-    <w:rsid w:val="002308A4"/>
-    <w:pPr>
-      <w:widowControl w:val="0"/>
-      <w:spacing w:line="240" w:lineRule="atLeast"/>
-    </w:pPr>
-    <w:tblPr>
-      <w:tblInd w:w="0" w:type="dxa"/>
-      <w:tblBorders>
-        <w:top w:val="single" w:sz="4" w:space="0" w:color="auto"/>
-        <w:left w:val="single" w:sz="4" w:space="0" w:color="auto"/>
-        <w:bottom w:val="single" w:sz="4" w:space="0" w:color="auto"/>
-        <w:right w:val="single" w:sz="4" w:space="0" w:color="auto"/>
-        <w:insideH w:val="single" w:sz="4" w:space="0" w:color="auto"/>
-        <w:insideV w:val="single" w:sz="4" w:space="0" w:color="auto"/>
-      </w:tblBorders>
-      <w:tblCellMar>
-        <w:top w:w="0" w:type="dxa"/>
-        <w:left w:w="108" w:type="dxa"/>
-        <w:bottom w:w="0" w:type="dxa"/>
-        <w:right w:w="108" w:type="dxa"/>
-      </w:tblCellMar>
     </w:tblPr>
   </w:style>
   <w:style w:type="paragraph" w:styleId="ListParagraph">
@@ -8037,7 +7835,7 @@
   <a:extraClrSchemeLst/>
   <a:extLst>
     <a:ext uri="{05A4C25C-085E-4340-85A3-A5531E510DB2}">
-      <thm15:themeFamily xmlns="" xmlns:thm15="http://schemas.microsoft.com/office/thememl/2012/main" name="Office Theme" id="{62F939B6-93AF-4DB8-9C6B-D6C7DFDC589F}" vid="{4A3C46E8-61CC-4603-A589-7422A47A8E4A}"/>
+      <thm15:themeFamily xmlns:thm15="http://schemas.microsoft.com/office/thememl/2012/main" name="Office Theme" id="{62F939B6-93AF-4DB8-9C6B-D6C7DFDC589F}" vid="{4A3C46E8-61CC-4603-A589-7422A47A8E4A}"/>
     </a:ext>
   </a:extLst>
 </a:theme>

</xml_diff>